<commit_message>
-Use Case File nochmals angepasst. -Namen der Projektmitgliedern hinzugefügt und Formatierung etwas verbessert (Titel über Tabellen)
</commit_message>
<xml_diff>
--- a/Lebenslauf-App/doc/Projektbeschrieb+UseCases.docx
+++ b/Lebenslauf-App/doc/Projektbeschrieb+UseCases.docx
@@ -65,7 +65,7 @@
           <w:r>
             <w:fldChar w:fldCharType="separate"/>
           </w:r>
-          <w:hyperlink w:anchor="_Toc382210447" w:history="1">
+          <w:hyperlink w:anchor="_Toc382301008" w:history="1">
             <w:r>
               <w:rPr>
                 <w:rStyle w:val="Hyperlink"/>
@@ -92,7 +92,7 @@
                 <w:noProof/>
                 <w:webHidden/>
               </w:rPr>
-              <w:instrText xml:space="preserve"> PAGEREF _Toc382210447 \h </w:instrText>
+              <w:instrText xml:space="preserve"> PAGEREF _Toc382301008 \h </w:instrText>
             </w:r>
             <w:r>
               <w:rPr>
@@ -135,7 +135,7 @@
               <w:lang w:eastAsia="de-CH"/>
             </w:rPr>
           </w:pPr>
-          <w:hyperlink w:anchor="_Toc382210448" w:history="1">
+          <w:hyperlink w:anchor="_Toc382301009" w:history="1">
             <w:r>
               <w:rPr>
                 <w:rStyle w:val="Hyperlink"/>
@@ -162,7 +162,7 @@
                 <w:noProof/>
                 <w:webHidden/>
               </w:rPr>
-              <w:instrText xml:space="preserve"> PAGEREF _Toc382210448 \h </w:instrText>
+              <w:instrText xml:space="preserve"> PAGEREF _Toc382301009 \h </w:instrText>
             </w:r>
             <w:r>
               <w:rPr>
@@ -205,7 +205,7 @@
               <w:lang w:eastAsia="de-CH"/>
             </w:rPr>
           </w:pPr>
-          <w:hyperlink w:anchor="_Toc382210449" w:history="1">
+          <w:hyperlink w:anchor="_Toc382301010" w:history="1">
             <w:r>
               <w:rPr>
                 <w:rStyle w:val="Hyperlink"/>
@@ -234,7 +234,7 @@
                 <w:noProof/>
                 <w:webHidden/>
               </w:rPr>
-              <w:instrText xml:space="preserve"> PAGEREF _Toc382210449 \h </w:instrText>
+              <w:instrText xml:space="preserve"> PAGEREF _Toc382301010 \h </w:instrText>
             </w:r>
             <w:r>
               <w:rPr>
@@ -277,7 +277,7 @@
               <w:lang w:eastAsia="de-CH"/>
             </w:rPr>
           </w:pPr>
-          <w:hyperlink w:anchor="_Toc382210450" w:history="1">
+          <w:hyperlink w:anchor="_Toc382301011" w:history="1">
             <w:r>
               <w:rPr>
                 <w:rStyle w:val="Hyperlink"/>
@@ -306,7 +306,7 @@
                 <w:noProof/>
                 <w:webHidden/>
               </w:rPr>
-              <w:instrText xml:space="preserve"> PAGEREF _Toc382210450 \h </w:instrText>
+              <w:instrText xml:space="preserve"> PAGEREF _Toc382301011 \h </w:instrText>
             </w:r>
             <w:r>
               <w:rPr>
@@ -326,7 +326,7 @@
                 <w:noProof/>
                 <w:webHidden/>
               </w:rPr>
-              <w:t>3</w:t>
+              <w:t>2</w:t>
             </w:r>
             <w:r>
               <w:rPr>
@@ -349,7 +349,7 @@
               <w:lang w:eastAsia="de-CH"/>
             </w:rPr>
           </w:pPr>
-          <w:hyperlink w:anchor="_Toc382210451" w:history="1">
+          <w:hyperlink w:anchor="_Toc382301012" w:history="1">
             <w:r>
               <w:rPr>
                 <w:rStyle w:val="Hyperlink"/>
@@ -378,7 +378,7 @@
                 <w:noProof/>
                 <w:webHidden/>
               </w:rPr>
-              <w:instrText xml:space="preserve"> PAGEREF _Toc382210451 \h </w:instrText>
+              <w:instrText xml:space="preserve"> PAGEREF _Toc382301012 \h </w:instrText>
             </w:r>
             <w:r>
               <w:rPr>
@@ -421,7 +421,7 @@
               <w:lang w:eastAsia="de-CH"/>
             </w:rPr>
           </w:pPr>
-          <w:hyperlink w:anchor="_Toc382210452" w:history="1">
+          <w:hyperlink w:anchor="_Toc382301013" w:history="1">
             <w:r>
               <w:rPr>
                 <w:rStyle w:val="Hyperlink"/>
@@ -450,7 +450,7 @@
                 <w:noProof/>
                 <w:webHidden/>
               </w:rPr>
-              <w:instrText xml:space="preserve"> PAGEREF _Toc382210452 \h </w:instrText>
+              <w:instrText xml:space="preserve"> PAGEREF _Toc382301013 \h </w:instrText>
             </w:r>
             <w:r>
               <w:rPr>
@@ -493,7 +493,7 @@
               <w:lang w:eastAsia="de-CH"/>
             </w:rPr>
           </w:pPr>
-          <w:hyperlink w:anchor="_Toc382210453" w:history="1">
+          <w:hyperlink w:anchor="_Toc382301014" w:history="1">
             <w:r>
               <w:rPr>
                 <w:rStyle w:val="Hyperlink"/>
@@ -522,7 +522,7 @@
                 <w:noProof/>
                 <w:webHidden/>
               </w:rPr>
-              <w:instrText xml:space="preserve"> PAGEREF _Toc382210453 \h </w:instrText>
+              <w:instrText xml:space="preserve"> PAGEREF _Toc382301014 \h </w:instrText>
             </w:r>
             <w:r>
               <w:rPr>
@@ -565,7 +565,7 @@
               <w:lang w:eastAsia="de-CH"/>
             </w:rPr>
           </w:pPr>
-          <w:hyperlink w:anchor="_Toc382210454" w:history="1">
+          <w:hyperlink w:anchor="_Toc382301015" w:history="1">
             <w:r>
               <w:rPr>
                 <w:rStyle w:val="Hyperlink"/>
@@ -594,7 +594,7 @@
                 <w:noProof/>
                 <w:webHidden/>
               </w:rPr>
-              <w:instrText xml:space="preserve"> PAGEREF _Toc382210454 \h </w:instrText>
+              <w:instrText xml:space="preserve"> PAGEREF _Toc382301015 \h </w:instrText>
             </w:r>
             <w:r>
               <w:rPr>
@@ -637,7 +637,7 @@
               <w:lang w:eastAsia="de-CH"/>
             </w:rPr>
           </w:pPr>
-          <w:hyperlink w:anchor="_Toc382210455" w:history="1">
+          <w:hyperlink w:anchor="_Toc382301016" w:history="1">
             <w:r>
               <w:rPr>
                 <w:rStyle w:val="Hyperlink"/>
@@ -666,7 +666,7 @@
                 <w:noProof/>
                 <w:webHidden/>
               </w:rPr>
-              <w:instrText xml:space="preserve"> PAGEREF _Toc382210455 \h </w:instrText>
+              <w:instrText xml:space="preserve"> PAGEREF _Toc382301016 \h </w:instrText>
             </w:r>
             <w:r>
               <w:rPr>
@@ -709,7 +709,7 @@
               <w:lang w:eastAsia="de-CH"/>
             </w:rPr>
           </w:pPr>
-          <w:hyperlink w:anchor="_Toc382210456" w:history="1">
+          <w:hyperlink w:anchor="_Toc382301017" w:history="1">
             <w:r>
               <w:rPr>
                 <w:rStyle w:val="Hyperlink"/>
@@ -736,7 +736,7 @@
                 <w:noProof/>
                 <w:webHidden/>
               </w:rPr>
-              <w:instrText xml:space="preserve"> PAGEREF _Toc382210456 \h </w:instrText>
+              <w:instrText xml:space="preserve"> PAGEREF _Toc382301017 \h </w:instrText>
             </w:r>
             <w:r>
               <w:rPr>
@@ -779,7 +779,7 @@
               <w:lang w:eastAsia="de-CH"/>
             </w:rPr>
           </w:pPr>
-          <w:hyperlink w:anchor="_Toc382210457" w:history="1">
+          <w:hyperlink w:anchor="_Toc382301018" w:history="1">
             <w:r>
               <w:rPr>
                 <w:rStyle w:val="Hyperlink"/>
@@ -806,7 +806,7 @@
                 <w:noProof/>
                 <w:webHidden/>
               </w:rPr>
-              <w:instrText xml:space="preserve"> PAGEREF _Toc382210457 \h </w:instrText>
+              <w:instrText xml:space="preserve"> PAGEREF _Toc382301018 \h </w:instrText>
             </w:r>
             <w:r>
               <w:rPr>
@@ -849,7 +849,7 @@
               <w:lang w:eastAsia="de-CH"/>
             </w:rPr>
           </w:pPr>
-          <w:hyperlink w:anchor="_Toc382210458" w:history="1">
+          <w:hyperlink w:anchor="_Toc382301019" w:history="1">
             <w:r>
               <w:rPr>
                 <w:rStyle w:val="Hyperlink"/>
@@ -876,7 +876,7 @@
                 <w:noProof/>
                 <w:webHidden/>
               </w:rPr>
-              <w:instrText xml:space="preserve"> PAGEREF _Toc382210458 \h </w:instrText>
+              <w:instrText xml:space="preserve"> PAGEREF _Toc382301019 \h </w:instrText>
             </w:r>
             <w:r>
               <w:rPr>
@@ -919,7 +919,7 @@
               <w:lang w:eastAsia="de-CH"/>
             </w:rPr>
           </w:pPr>
-          <w:hyperlink w:anchor="_Toc382210459" w:history="1">
+          <w:hyperlink w:anchor="_Toc382301020" w:history="1">
             <w:r>
               <w:rPr>
                 <w:rStyle w:val="Hyperlink"/>
@@ -946,7 +946,7 @@
                 <w:noProof/>
                 <w:webHidden/>
               </w:rPr>
-              <w:instrText xml:space="preserve"> PAGEREF _Toc382210459 \h </w:instrText>
+              <w:instrText xml:space="preserve"> PAGEREF _Toc382301020 \h </w:instrText>
             </w:r>
             <w:r>
               <w:rPr>
@@ -989,7 +989,7 @@
               <w:lang w:eastAsia="de-CH"/>
             </w:rPr>
           </w:pPr>
-          <w:hyperlink w:anchor="_Toc382210460" w:history="1">
+          <w:hyperlink w:anchor="_Toc382301021" w:history="1">
             <w:r>
               <w:rPr>
                 <w:rStyle w:val="Hyperlink"/>
@@ -1016,7 +1016,7 @@
                 <w:noProof/>
                 <w:webHidden/>
               </w:rPr>
-              <w:instrText xml:space="preserve"> PAGEREF _Toc382210460 \h </w:instrText>
+              <w:instrText xml:space="preserve"> PAGEREF _Toc382301021 \h </w:instrText>
             </w:r>
             <w:r>
               <w:rPr>
@@ -1059,7 +1059,7 @@
               <w:lang w:eastAsia="de-CH"/>
             </w:rPr>
           </w:pPr>
-          <w:hyperlink w:anchor="_Toc382210461" w:history="1">
+          <w:hyperlink w:anchor="_Toc382301022" w:history="1">
             <w:r>
               <w:rPr>
                 <w:rStyle w:val="Hyperlink"/>
@@ -1086,7 +1086,7 @@
                 <w:noProof/>
                 <w:webHidden/>
               </w:rPr>
-              <w:instrText xml:space="preserve"> PAGEREF _Toc382210461 \h </w:instrText>
+              <w:instrText xml:space="preserve"> PAGEREF _Toc382301022 \h </w:instrText>
             </w:r>
             <w:r>
               <w:rPr>
@@ -1129,7 +1129,7 @@
               <w:lang w:eastAsia="de-CH"/>
             </w:rPr>
           </w:pPr>
-          <w:hyperlink w:anchor="_Toc382210462" w:history="1">
+          <w:hyperlink w:anchor="_Toc382301023" w:history="1">
             <w:r>
               <w:rPr>
                 <w:rStyle w:val="Hyperlink"/>
@@ -1156,7 +1156,7 @@
                 <w:noProof/>
                 <w:webHidden/>
               </w:rPr>
-              <w:instrText xml:space="preserve"> PAGEREF _Toc382210462 \h </w:instrText>
+              <w:instrText xml:space="preserve"> PAGEREF _Toc382301023 \h </w:instrText>
             </w:r>
             <w:r>
               <w:rPr>
@@ -1176,7 +1176,7 @@
                 <w:noProof/>
                 <w:webHidden/>
               </w:rPr>
-              <w:t>6</w:t>
+              <w:t>7</w:t>
             </w:r>
             <w:r>
               <w:rPr>
@@ -1199,7 +1199,7 @@
               <w:lang w:eastAsia="de-CH"/>
             </w:rPr>
           </w:pPr>
-          <w:hyperlink w:anchor="_Toc382210463" w:history="1">
+          <w:hyperlink w:anchor="_Toc382301024" w:history="1">
             <w:r>
               <w:rPr>
                 <w:rStyle w:val="Hyperlink"/>
@@ -1226,7 +1226,7 @@
                 <w:noProof/>
                 <w:webHidden/>
               </w:rPr>
-              <w:instrText xml:space="preserve"> PAGEREF _Toc382210463 \h </w:instrText>
+              <w:instrText xml:space="preserve"> PAGEREF _Toc382301024 \h </w:instrText>
             </w:r>
             <w:r>
               <w:rPr>
@@ -1269,7 +1269,7 @@
               <w:lang w:eastAsia="de-CH"/>
             </w:rPr>
           </w:pPr>
-          <w:hyperlink w:anchor="_Toc382210464" w:history="1">
+          <w:hyperlink w:anchor="_Toc382301025" w:history="1">
             <w:r>
               <w:rPr>
                 <w:rStyle w:val="Hyperlink"/>
@@ -1296,7 +1296,7 @@
                 <w:noProof/>
                 <w:webHidden/>
               </w:rPr>
-              <w:instrText xml:space="preserve"> PAGEREF _Toc382210464 \h </w:instrText>
+              <w:instrText xml:space="preserve"> PAGEREF _Toc382301025 \h </w:instrText>
             </w:r>
             <w:r>
               <w:rPr>
@@ -1339,7 +1339,7 @@
               <w:lang w:eastAsia="de-CH"/>
             </w:rPr>
           </w:pPr>
-          <w:hyperlink w:anchor="_Toc382210465" w:history="1">
+          <w:hyperlink w:anchor="_Toc382301026" w:history="1">
             <w:r>
               <w:rPr>
                 <w:rStyle w:val="Hyperlink"/>
@@ -1366,7 +1366,7 @@
                 <w:noProof/>
                 <w:webHidden/>
               </w:rPr>
-              <w:instrText xml:space="preserve"> PAGEREF _Toc382210465 \h </w:instrText>
+              <w:instrText xml:space="preserve"> PAGEREF _Toc382301026 \h </w:instrText>
             </w:r>
             <w:r>
               <w:rPr>
@@ -1386,7 +1386,7 @@
                 <w:noProof/>
                 <w:webHidden/>
               </w:rPr>
-              <w:t>8</w:t>
+              <w:t>9</w:t>
             </w:r>
             <w:r>
               <w:rPr>
@@ -1409,7 +1409,7 @@
               <w:lang w:eastAsia="de-CH"/>
             </w:rPr>
           </w:pPr>
-          <w:hyperlink w:anchor="_Toc382210466" w:history="1">
+          <w:hyperlink w:anchor="_Toc382301027" w:history="1">
             <w:r>
               <w:rPr>
                 <w:rStyle w:val="Hyperlink"/>
@@ -1436,7 +1436,7 @@
                 <w:noProof/>
                 <w:webHidden/>
               </w:rPr>
-              <w:instrText xml:space="preserve"> PAGEREF _Toc382210466 \h </w:instrText>
+              <w:instrText xml:space="preserve"> PAGEREF _Toc382301027 \h </w:instrText>
             </w:r>
             <w:r>
               <w:rPr>
@@ -1479,7 +1479,7 @@
               <w:lang w:eastAsia="de-CH"/>
             </w:rPr>
           </w:pPr>
-          <w:hyperlink w:anchor="_Toc382210467" w:history="1">
+          <w:hyperlink w:anchor="_Toc382301028" w:history="1">
             <w:r>
               <w:rPr>
                 <w:rStyle w:val="Hyperlink"/>
@@ -1506,7 +1506,7 @@
                 <w:noProof/>
                 <w:webHidden/>
               </w:rPr>
-              <w:instrText xml:space="preserve"> PAGEREF _Toc382210467 \h </w:instrText>
+              <w:instrText xml:space="preserve"> PAGEREF _Toc382301028 \h </w:instrText>
             </w:r>
             <w:r>
               <w:rPr>
@@ -1549,7 +1549,7 @@
               <w:lang w:eastAsia="de-CH"/>
             </w:rPr>
           </w:pPr>
-          <w:hyperlink w:anchor="_Toc382210468" w:history="1">
+          <w:hyperlink w:anchor="_Toc382301029" w:history="1">
             <w:r>
               <w:rPr>
                 <w:rStyle w:val="Hyperlink"/>
@@ -1576,7 +1576,7 @@
                 <w:noProof/>
                 <w:webHidden/>
               </w:rPr>
-              <w:instrText xml:space="preserve"> PAGEREF _Toc382210468 \h </w:instrText>
+              <w:instrText xml:space="preserve"> PAGEREF _Toc382301029 \h </w:instrText>
             </w:r>
             <w:r>
               <w:rPr>
@@ -1596,7 +1596,7 @@
                 <w:noProof/>
                 <w:webHidden/>
               </w:rPr>
-              <w:t>10</w:t>
+              <w:t>11</w:t>
             </w:r>
             <w:r>
               <w:rPr>
@@ -1619,7 +1619,7 @@
               <w:lang w:eastAsia="de-CH"/>
             </w:rPr>
           </w:pPr>
-          <w:hyperlink w:anchor="_Toc382210469" w:history="1">
+          <w:hyperlink w:anchor="_Toc382301030" w:history="1">
             <w:r>
               <w:rPr>
                 <w:rStyle w:val="Hyperlink"/>
@@ -1646,7 +1646,7 @@
                 <w:noProof/>
                 <w:webHidden/>
               </w:rPr>
-              <w:instrText xml:space="preserve"> PAGEREF _Toc382210469 \h </w:instrText>
+              <w:instrText xml:space="preserve"> PAGEREF _Toc382301030 \h </w:instrText>
             </w:r>
             <w:r>
               <w:rPr>
@@ -1689,7 +1689,7 @@
               <w:lang w:eastAsia="de-CH"/>
             </w:rPr>
           </w:pPr>
-          <w:hyperlink w:anchor="_Toc382210470" w:history="1">
+          <w:hyperlink w:anchor="_Toc382301031" w:history="1">
             <w:r>
               <w:rPr>
                 <w:rStyle w:val="Hyperlink"/>
@@ -1716,7 +1716,7 @@
                 <w:noProof/>
                 <w:webHidden/>
               </w:rPr>
-              <w:instrText xml:space="preserve"> PAGEREF _Toc382210470 \h </w:instrText>
+              <w:instrText xml:space="preserve"> PAGEREF _Toc382301031 \h </w:instrText>
             </w:r>
             <w:r>
               <w:rPr>
@@ -1759,7 +1759,7 @@
               <w:lang w:eastAsia="de-CH"/>
             </w:rPr>
           </w:pPr>
-          <w:hyperlink w:anchor="_Toc382210471" w:history="1">
+          <w:hyperlink w:anchor="_Toc382301032" w:history="1">
             <w:r>
               <w:rPr>
                 <w:rStyle w:val="Hyperlink"/>
@@ -1786,7 +1786,7 @@
                 <w:noProof/>
                 <w:webHidden/>
               </w:rPr>
-              <w:instrText xml:space="preserve"> PAGEREF _Toc382210471 \h </w:instrText>
+              <w:instrText xml:space="preserve"> PAGEREF _Toc382301032 \h </w:instrText>
             </w:r>
             <w:r>
               <w:rPr>
@@ -1806,7 +1806,7 @@
                 <w:noProof/>
                 <w:webHidden/>
               </w:rPr>
-              <w:t>12</w:t>
+              <w:t>13</w:t>
             </w:r>
             <w:r>
               <w:rPr>
@@ -1829,7 +1829,7 @@
               <w:lang w:eastAsia="de-CH"/>
             </w:rPr>
           </w:pPr>
-          <w:hyperlink w:anchor="_Toc382210472" w:history="1">
+          <w:hyperlink w:anchor="_Toc382301033" w:history="1">
             <w:r>
               <w:rPr>
                 <w:rStyle w:val="Hyperlink"/>
@@ -1856,7 +1856,7 @@
                 <w:noProof/>
                 <w:webHidden/>
               </w:rPr>
-              <w:instrText xml:space="preserve"> PAGEREF _Toc382210472 \h </w:instrText>
+              <w:instrText xml:space="preserve"> PAGEREF _Toc382301033 \h </w:instrText>
             </w:r>
             <w:r>
               <w:rPr>
@@ -1876,7 +1876,7 @@
                 <w:noProof/>
                 <w:webHidden/>
               </w:rPr>
-              <w:t>13</w:t>
+              <w:t>14</w:t>
             </w:r>
             <w:r>
               <w:rPr>
@@ -1899,7 +1899,7 @@
               <w:lang w:eastAsia="de-CH"/>
             </w:rPr>
           </w:pPr>
-          <w:hyperlink w:anchor="_Toc382210473" w:history="1">
+          <w:hyperlink w:anchor="_Toc382301034" w:history="1">
             <w:r>
               <w:rPr>
                 <w:rStyle w:val="Hyperlink"/>
@@ -1926,7 +1926,7 @@
                 <w:noProof/>
                 <w:webHidden/>
               </w:rPr>
-              <w:instrText xml:space="preserve"> PAGEREF _Toc382210473 \h </w:instrText>
+              <w:instrText xml:space="preserve"> PAGEREF _Toc382301034 \h </w:instrText>
             </w:r>
             <w:r>
               <w:rPr>
@@ -1946,7 +1946,7 @@
                 <w:noProof/>
                 <w:webHidden/>
               </w:rPr>
-              <w:t>13</w:t>
+              <w:t>14</w:t>
             </w:r>
             <w:r>
               <w:rPr>
@@ -1969,7 +1969,7 @@
               <w:lang w:eastAsia="de-CH"/>
             </w:rPr>
           </w:pPr>
-          <w:hyperlink w:anchor="_Toc382210474" w:history="1">
+          <w:hyperlink w:anchor="_Toc382301035" w:history="1">
             <w:r>
               <w:rPr>
                 <w:rStyle w:val="Hyperlink"/>
@@ -1996,7 +1996,7 @@
                 <w:noProof/>
                 <w:webHidden/>
               </w:rPr>
-              <w:instrText xml:space="preserve"> PAGEREF _Toc382210474 \h </w:instrText>
+              <w:instrText xml:space="preserve"> PAGEREF _Toc382301035 \h </w:instrText>
             </w:r>
             <w:r>
               <w:rPr>
@@ -2016,7 +2016,7 @@
                 <w:noProof/>
                 <w:webHidden/>
               </w:rPr>
-              <w:t>14</w:t>
+              <w:t>15</w:t>
             </w:r>
             <w:r>
               <w:rPr>
@@ -2044,7 +2044,7 @@
         <w:pStyle w:val="berschrift1"/>
       </w:pPr>
       <w:bookmarkStart w:id="0" w:name="_Toc348982579"/>
-      <w:bookmarkStart w:id="1" w:name="_Toc382210447"/>
+      <w:bookmarkStart w:id="1" w:name="_Toc382301008"/>
       <w:r>
         <w:t>A</w:t>
       </w:r>
@@ -2182,13 +2182,11 @@
       <w:pPr>
         <w:pStyle w:val="berschrift1"/>
       </w:pPr>
-      <w:bookmarkStart w:id="2" w:name="_Toc382210448"/>
+      <w:bookmarkStart w:id="2" w:name="_Toc382301009"/>
       <w:r>
         <w:t>Projektbeschreibung</w:t>
       </w:r>
-      <w:bookmarkStart w:id="3" w:name="_GoBack"/>
       <w:bookmarkEnd w:id="2"/>
-      <w:bookmarkEnd w:id="3"/>
     </w:p>
     <w:p>
       <w:pPr>
@@ -2200,7 +2198,7 @@
           <w:lang w:eastAsia="de-CH"/>
         </w:rPr>
       </w:pPr>
-      <w:bookmarkStart w:id="4" w:name="_Toc382210449"/>
+      <w:bookmarkStart w:id="3" w:name="_Toc382301010"/>
       <w:r>
         <w:rPr>
           <w:rFonts w:eastAsia="Times New Roman"/>
@@ -2208,7 +2206,7 @@
         </w:rPr>
         <w:t>Aus Sicht des Anwenders</w:t>
       </w:r>
-      <w:bookmarkEnd w:id="4"/>
+      <w:bookmarkEnd w:id="3"/>
       <w:r>
         <w:rPr>
           <w:rFonts w:eastAsia="Times New Roman"/>
@@ -2341,6 +2339,15 @@
           <w:lang w:eastAsia="de-CH"/>
         </w:rPr>
         <w:t xml:space="preserve">Durch das drücken auf "Lebenslauf erfassen" kann der Prozess nun gestartet werden. </w:t>
+      </w:r>
+    </w:p>
+    <w:p>
+      <w:bookmarkStart w:id="4" w:name="_Toc382301011"/>
+      <w:r>
+        <w:rPr>
+          <w:smallCaps/>
+        </w:rPr>
+        <w:br w:type="page"/>
       </w:r>
     </w:p>
     <w:tbl>
@@ -2379,16 +2386,14 @@
                 <w:lang w:eastAsia="de-CH"/>
               </w:rPr>
             </w:pPr>
-            <w:bookmarkStart w:id="5" w:name="_Toc382210450"/>
             <w:r>
               <w:rPr>
                 <w:rFonts w:eastAsia="Times New Roman"/>
                 <w:lang w:eastAsia="de-CH"/>
               </w:rPr>
-              <w:lastRenderedPageBreak/>
               <w:t>Bild</w:t>
             </w:r>
-            <w:bookmarkEnd w:id="5"/>
+            <w:bookmarkEnd w:id="4"/>
             <w:r>
               <w:rPr>
                 <w:rFonts w:eastAsia="Times New Roman"/>
@@ -2414,6 +2419,7 @@
                 <w:color w:val="000000"/>
                 <w:lang w:eastAsia="de-CH"/>
               </w:rPr>
+              <w:lastRenderedPageBreak/>
               <w:t xml:space="preserve">Paul hat nun die Möglichkeit ein vorhandenes Bild von seinem Smartphone hochzuladen indem er auch das hochladen Icon klickt. Durch Benutzung der Smartphone Kamera kann Paul auch ein neues Bild machen und dieses verwenden. Somit muss et kein Vorhabens Bild hochladen. </w:t>
             </w:r>
           </w:p>
@@ -2505,15 +2511,16 @@
                 <w:lang w:eastAsia="de-CH"/>
               </w:rPr>
             </w:pPr>
-            <w:bookmarkStart w:id="6" w:name="_Toc382210451"/>
+            <w:bookmarkStart w:id="5" w:name="_Toc382301012"/>
             <w:r>
               <w:rPr>
                 <w:rFonts w:eastAsia="Times New Roman"/>
                 <w:lang w:eastAsia="de-CH"/>
               </w:rPr>
+              <w:lastRenderedPageBreak/>
               <w:t>Berufserfahrung</w:t>
             </w:r>
-            <w:bookmarkEnd w:id="6"/>
+            <w:bookmarkEnd w:id="5"/>
             <w:r>
               <w:rPr>
                 <w:rFonts w:eastAsia="Times New Roman"/>
@@ -2603,7 +2610,7 @@
                 <w:lang w:eastAsia="de-CH"/>
               </w:rPr>
             </w:pPr>
-            <w:bookmarkStart w:id="7" w:name="_Toc382210452"/>
+            <w:bookmarkStart w:id="6" w:name="_Toc382301013"/>
             <w:r>
               <w:rPr>
                 <w:rFonts w:eastAsia="Times New Roman"/>
@@ -2611,7 +2618,7 @@
               </w:rPr>
               <w:t>Bildung</w:t>
             </w:r>
-            <w:bookmarkEnd w:id="7"/>
+            <w:bookmarkEnd w:id="6"/>
             <w:r>
               <w:rPr>
                 <w:rFonts w:eastAsia="Times New Roman"/>
@@ -2688,7 +2695,7 @@
                 <w:lang w:eastAsia="de-CH"/>
               </w:rPr>
             </w:pPr>
-            <w:bookmarkStart w:id="8" w:name="_Toc382210453"/>
+            <w:bookmarkStart w:id="7" w:name="_Toc382301014"/>
             <w:r>
               <w:rPr>
                 <w:rFonts w:eastAsia="Times New Roman"/>
@@ -2696,7 +2703,7 @@
               </w:rPr>
               <w:t>Skills</w:t>
             </w:r>
-            <w:bookmarkEnd w:id="8"/>
+            <w:bookmarkEnd w:id="7"/>
             <w:r>
               <w:rPr>
                 <w:rFonts w:eastAsia="Times New Roman"/>
@@ -2800,7 +2807,7 @@
                 <w:lang w:eastAsia="de-CH"/>
               </w:rPr>
             </w:pPr>
-            <w:bookmarkStart w:id="9" w:name="_Toc382210454"/>
+            <w:bookmarkStart w:id="8" w:name="_Toc382301015"/>
             <w:r>
               <w:rPr>
                 <w:rFonts w:eastAsia="Times New Roman"/>
@@ -2808,7 +2815,7 @@
               </w:rPr>
               <w:t>Zusammenfassung</w:t>
             </w:r>
-            <w:bookmarkEnd w:id="9"/>
+            <w:bookmarkEnd w:id="8"/>
             <w:r>
               <w:rPr>
                 <w:rFonts w:eastAsia="Times New Roman"/>
@@ -2881,7 +2888,7 @@
                 <w:lang w:eastAsia="de-CH"/>
               </w:rPr>
             </w:pPr>
-            <w:bookmarkStart w:id="10" w:name="_Toc382210455"/>
+            <w:bookmarkStart w:id="9" w:name="_Toc382301016"/>
             <w:r>
               <w:rPr>
                 <w:rFonts w:eastAsia="Times New Roman"/>
@@ -2889,7 +2896,7 @@
               </w:rPr>
               <w:t>Fertigstellung</w:t>
             </w:r>
-            <w:bookmarkEnd w:id="10"/>
+            <w:bookmarkEnd w:id="9"/>
             <w:r>
               <w:rPr>
                 <w:rFonts w:eastAsia="Times New Roman"/>
@@ -2915,23 +2922,21 @@
                 <w:color w:val="000000"/>
                 <w:lang w:eastAsia="de-CH"/>
               </w:rPr>
-              <w:lastRenderedPageBreak/>
               <w:t>In diesem Panel ist es Paul nun möglich seinen frisch erstellten Lebenslauf sich per E-Mail zu senden. Es ist ihm möglich eine PDF zu generierten oder auf sein Smartphone zu sichern.</w:t>
             </w:r>
           </w:p>
         </w:tc>
       </w:tr>
     </w:tbl>
-    <w:p/>
     <w:p>
       <w:pPr>
         <w:pStyle w:val="berschrift2"/>
       </w:pPr>
-      <w:bookmarkStart w:id="11" w:name="_Toc382210456"/>
+      <w:bookmarkStart w:id="10" w:name="_Toc382301017"/>
       <w:r>
         <w:t>GUIs</w:t>
       </w:r>
-      <w:bookmarkEnd w:id="11"/>
+      <w:bookmarkEnd w:id="10"/>
     </w:p>
     <w:p>
       <w:r>
@@ -3021,12 +3026,28 @@
     </w:p>
     <w:p>
       <w:pPr>
+        <w:rPr>
+          <w:smallCaps/>
+          <w:spacing w:val="5"/>
+          <w:sz w:val="36"/>
+          <w:szCs w:val="36"/>
+        </w:rPr>
+      </w:pPr>
+      <w:bookmarkStart w:id="11" w:name="_Toc382301018"/>
+      <w:r>
+        <w:lastRenderedPageBreak/>
+        <w:br w:type="page"/>
+      </w:r>
+    </w:p>
+    <w:p>
+      <w:pPr>
         <w:pStyle w:val="berschrift1"/>
-      </w:pPr>
-      <w:bookmarkStart w:id="12" w:name="_Toc382210457"/>
+        <w:keepNext/>
+      </w:pPr>
+      <w:bookmarkStart w:id="12" w:name="_GoBack"/>
+      <w:bookmarkEnd w:id="12"/>
       <w:proofErr w:type="spellStart"/>
       <w:r>
-        <w:lastRenderedPageBreak/>
         <w:t>Use</w:t>
       </w:r>
       <w:proofErr w:type="spellEnd"/>
@@ -3036,13 +3057,14 @@
       <w:r>
         <w:t>Personalien erfassen</w:t>
       </w:r>
-      <w:bookmarkEnd w:id="12"/>
+      <w:bookmarkEnd w:id="11"/>
     </w:p>
     <w:p>
       <w:pPr>
         <w:pStyle w:val="berschrift2"/>
-      </w:pPr>
-      <w:bookmarkStart w:id="13" w:name="_Toc382210458"/>
+        <w:keepNext/>
+      </w:pPr>
+      <w:bookmarkStart w:id="13" w:name="_Toc382301019"/>
       <w:proofErr w:type="spellStart"/>
       <w:r>
         <w:t>Use</w:t>
@@ -3109,8 +3131,9 @@
     <w:p>
       <w:pPr>
         <w:pStyle w:val="berschrift2"/>
-      </w:pPr>
-      <w:bookmarkStart w:id="14" w:name="_Toc382210459"/>
+        <w:keepNext/>
+      </w:pPr>
+      <w:bookmarkStart w:id="14" w:name="_Toc382301020"/>
       <w:proofErr w:type="spellStart"/>
       <w:r>
         <w:t>Use</w:t>
@@ -3465,7 +3488,6 @@
               <w:spacing w:after="120" w:line="24" w:lineRule="atLeast"/>
             </w:pPr>
             <w:r>
-              <w:lastRenderedPageBreak/>
               <w:t>Ort</w:t>
             </w:r>
           </w:p>
@@ -3480,6 +3502,7 @@
             </w:pPr>
             <w:proofErr w:type="spellStart"/>
             <w:r>
+              <w:lastRenderedPageBreak/>
               <w:t>Plz</w:t>
             </w:r>
             <w:proofErr w:type="spellEnd"/>
@@ -3855,8 +3878,9 @@
     <w:p>
       <w:pPr>
         <w:pStyle w:val="berschrift1"/>
-      </w:pPr>
-      <w:bookmarkStart w:id="15" w:name="_Toc382210460"/>
+        <w:keepNext/>
+      </w:pPr>
+      <w:bookmarkStart w:id="15" w:name="_Toc382301021"/>
       <w:proofErr w:type="spellStart"/>
       <w:r>
         <w:t>Use</w:t>
@@ -3873,8 +3897,9 @@
     <w:p>
       <w:pPr>
         <w:pStyle w:val="berschrift2"/>
-      </w:pPr>
-      <w:bookmarkStart w:id="16" w:name="_Toc382210461"/>
+        <w:keepNext/>
+      </w:pPr>
+      <w:bookmarkStart w:id="16" w:name="_Toc382301022"/>
       <w:proofErr w:type="spellStart"/>
       <w:r>
         <w:t>Use</w:t>
@@ -3930,22 +3955,19 @@
     </w:p>
     <w:p>
       <w:pPr>
-        <w:pStyle w:val="berschrift2"/>
-        <w:widowControl w:val="0"/>
-      </w:pPr>
-      <w:bookmarkStart w:id="17" w:name="_Toc382210462"/>
-      <w:proofErr w:type="spellStart"/>
+        <w:rPr>
+          <w:smallCaps/>
+          <w:sz w:val="28"/>
+          <w:szCs w:val="28"/>
+        </w:rPr>
+      </w:pPr>
       <w:r>
-        <w:t>Use</w:t>
+        <w:br w:type="page"/>
       </w:r>
-      <w:proofErr w:type="spellEnd"/>
-      <w:r>
-        <w:t xml:space="preserve"> Case Beschreibung:</w:t>
-      </w:r>
-      <w:bookmarkEnd w:id="17"/>
     </w:p>
     <w:tbl>
       <w:tblPr>
+        <w:tblpPr w:leftFromText="141" w:rightFromText="141" w:vertAnchor="text" w:horzAnchor="margin" w:tblpY="482"/>
         <w:tblW w:w="0" w:type="auto"/>
         <w:tblBorders>
           <w:top w:val="single" w:sz="4" w:space="0" w:color="00000A"/>
@@ -3968,7 +3990,7 @@
       <w:tr>
         <w:tc>
           <w:tcPr>
-            <w:tcW w:w="2197" w:type="dxa"/>
+            <w:tcW w:w="2194" w:type="dxa"/>
             <w:tcBorders>
               <w:top w:val="single" w:sz="4" w:space="0" w:color="00000A"/>
               <w:left w:val="single" w:sz="4" w:space="0" w:color="00000A"/>
@@ -3992,7 +4014,7 @@
         </w:tc>
         <w:tc>
           <w:tcPr>
-            <w:tcW w:w="7014" w:type="dxa"/>
+            <w:tcW w:w="6972" w:type="dxa"/>
             <w:tcBorders>
               <w:top w:val="single" w:sz="4" w:space="0" w:color="00000A"/>
               <w:left w:val="single" w:sz="4" w:space="0" w:color="00000A"/>
@@ -4014,7 +4036,7 @@
       <w:tr>
         <w:tc>
           <w:tcPr>
-            <w:tcW w:w="2197" w:type="dxa"/>
+            <w:tcW w:w="2194" w:type="dxa"/>
             <w:tcBorders>
               <w:top w:val="single" w:sz="4" w:space="0" w:color="00000A"/>
               <w:left w:val="single" w:sz="4" w:space="0" w:color="00000A"/>
@@ -4034,7 +4056,7 @@
         </w:tc>
         <w:tc>
           <w:tcPr>
-            <w:tcW w:w="7014" w:type="dxa"/>
+            <w:tcW w:w="6972" w:type="dxa"/>
             <w:tcBorders>
               <w:top w:val="single" w:sz="4" w:space="0" w:color="00000A"/>
               <w:left w:val="single" w:sz="4" w:space="0" w:color="00000A"/>
@@ -4056,7 +4078,7 @@
       <w:tr>
         <w:tc>
           <w:tcPr>
-            <w:tcW w:w="2197" w:type="dxa"/>
+            <w:tcW w:w="2194" w:type="dxa"/>
             <w:tcBorders>
               <w:top w:val="single" w:sz="4" w:space="0" w:color="00000A"/>
               <w:left w:val="single" w:sz="4" w:space="0" w:color="00000A"/>
@@ -4076,7 +4098,7 @@
         </w:tc>
         <w:tc>
           <w:tcPr>
-            <w:tcW w:w="7014" w:type="dxa"/>
+            <w:tcW w:w="6972" w:type="dxa"/>
             <w:tcBorders>
               <w:top w:val="single" w:sz="4" w:space="0" w:color="00000A"/>
               <w:left w:val="single" w:sz="4" w:space="0" w:color="00000A"/>
@@ -4098,7 +4120,7 @@
       <w:tr>
         <w:tc>
           <w:tcPr>
-            <w:tcW w:w="2197" w:type="dxa"/>
+            <w:tcW w:w="2194" w:type="dxa"/>
             <w:tcBorders>
               <w:top w:val="single" w:sz="4" w:space="0" w:color="00000A"/>
               <w:left w:val="single" w:sz="4" w:space="0" w:color="00000A"/>
@@ -4118,7 +4140,7 @@
         </w:tc>
         <w:tc>
           <w:tcPr>
-            <w:tcW w:w="7014" w:type="dxa"/>
+            <w:tcW w:w="6972" w:type="dxa"/>
             <w:tcBorders>
               <w:top w:val="single" w:sz="4" w:space="0" w:color="00000A"/>
               <w:left w:val="single" w:sz="4" w:space="0" w:color="00000A"/>
@@ -4140,7 +4162,7 @@
       <w:tr>
         <w:tc>
           <w:tcPr>
-            <w:tcW w:w="2197" w:type="dxa"/>
+            <w:tcW w:w="2194" w:type="dxa"/>
             <w:tcBorders>
               <w:top w:val="single" w:sz="4" w:space="0" w:color="00000A"/>
               <w:left w:val="single" w:sz="4" w:space="0" w:color="00000A"/>
@@ -4160,7 +4182,7 @@
         </w:tc>
         <w:tc>
           <w:tcPr>
-            <w:tcW w:w="7014" w:type="dxa"/>
+            <w:tcW w:w="6972" w:type="dxa"/>
             <w:tcBorders>
               <w:top w:val="single" w:sz="4" w:space="0" w:color="00000A"/>
               <w:left w:val="single" w:sz="4" w:space="0" w:color="00000A"/>
@@ -4182,7 +4204,7 @@
       <w:tr>
         <w:tc>
           <w:tcPr>
-            <w:tcW w:w="2197" w:type="dxa"/>
+            <w:tcW w:w="2194" w:type="dxa"/>
             <w:tcBorders>
               <w:top w:val="single" w:sz="4" w:space="0" w:color="00000A"/>
               <w:left w:val="single" w:sz="4" w:space="0" w:color="00000A"/>
@@ -4202,7 +4224,7 @@
         </w:tc>
         <w:tc>
           <w:tcPr>
-            <w:tcW w:w="7014" w:type="dxa"/>
+            <w:tcW w:w="6972" w:type="dxa"/>
             <w:tcBorders>
               <w:top w:val="single" w:sz="4" w:space="0" w:color="00000A"/>
               <w:left w:val="single" w:sz="4" w:space="0" w:color="00000A"/>
@@ -4282,7 +4304,7 @@
         </w:trPr>
         <w:tc>
           <w:tcPr>
-            <w:tcW w:w="2197" w:type="dxa"/>
+            <w:tcW w:w="2194" w:type="dxa"/>
             <w:tcBorders>
               <w:top w:val="single" w:sz="4" w:space="0" w:color="00000A"/>
               <w:left w:val="single" w:sz="4" w:space="0" w:color="00000A"/>
@@ -4306,7 +4328,7 @@
         </w:tc>
         <w:tc>
           <w:tcPr>
-            <w:tcW w:w="7014" w:type="dxa"/>
+            <w:tcW w:w="6972" w:type="dxa"/>
             <w:tcBorders>
               <w:top w:val="single" w:sz="4" w:space="0" w:color="00000A"/>
               <w:left w:val="single" w:sz="4" w:space="0" w:color="00000A"/>
@@ -4349,7 +4371,7 @@
       <w:tr>
         <w:tc>
           <w:tcPr>
-            <w:tcW w:w="2197" w:type="dxa"/>
+            <w:tcW w:w="2194" w:type="dxa"/>
             <w:tcBorders>
               <w:top w:val="single" w:sz="4" w:space="0" w:color="00000A"/>
               <w:left w:val="single" w:sz="4" w:space="0" w:color="00000A"/>
@@ -4369,7 +4391,7 @@
         </w:tc>
         <w:tc>
           <w:tcPr>
-            <w:tcW w:w="7014" w:type="dxa"/>
+            <w:tcW w:w="6972" w:type="dxa"/>
             <w:tcBorders>
               <w:top w:val="single" w:sz="4" w:space="0" w:color="00000A"/>
               <w:left w:val="single" w:sz="4" w:space="0" w:color="00000A"/>
@@ -4387,7 +4409,7 @@
       <w:tr>
         <w:tc>
           <w:tcPr>
-            <w:tcW w:w="2197" w:type="dxa"/>
+            <w:tcW w:w="2194" w:type="dxa"/>
             <w:tcBorders>
               <w:top w:val="single" w:sz="4" w:space="0" w:color="00000A"/>
               <w:left w:val="single" w:sz="4" w:space="0" w:color="00000A"/>
@@ -4407,7 +4429,7 @@
         </w:tc>
         <w:tc>
           <w:tcPr>
-            <w:tcW w:w="7014" w:type="dxa"/>
+            <w:tcW w:w="6972" w:type="dxa"/>
             <w:tcBorders>
               <w:top w:val="single" w:sz="4" w:space="0" w:color="00000A"/>
               <w:left w:val="single" w:sz="4" w:space="0" w:color="00000A"/>
@@ -4429,7 +4451,7 @@
       <w:tr>
         <w:tc>
           <w:tcPr>
-            <w:tcW w:w="2197" w:type="dxa"/>
+            <w:tcW w:w="2194" w:type="dxa"/>
             <w:tcBorders>
               <w:top w:val="single" w:sz="4" w:space="0" w:color="00000A"/>
               <w:left w:val="single" w:sz="4" w:space="0" w:color="00000A"/>
@@ -4449,7 +4471,7 @@
         </w:tc>
         <w:tc>
           <w:tcPr>
-            <w:tcW w:w="7014" w:type="dxa"/>
+            <w:tcW w:w="6972" w:type="dxa"/>
             <w:tcBorders>
               <w:top w:val="single" w:sz="4" w:space="0" w:color="00000A"/>
               <w:left w:val="single" w:sz="4" w:space="0" w:color="00000A"/>
@@ -4471,7 +4493,7 @@
       <w:tr>
         <w:tc>
           <w:tcPr>
-            <w:tcW w:w="2197" w:type="dxa"/>
+            <w:tcW w:w="2194" w:type="dxa"/>
             <w:tcBorders>
               <w:top w:val="single" w:sz="4" w:space="0" w:color="00000A"/>
               <w:left w:val="single" w:sz="4" w:space="0" w:color="00000A"/>
@@ -4491,7 +4513,7 @@
         </w:tc>
         <w:tc>
           <w:tcPr>
-            <w:tcW w:w="7014" w:type="dxa"/>
+            <w:tcW w:w="6972" w:type="dxa"/>
             <w:tcBorders>
               <w:top w:val="single" w:sz="4" w:space="0" w:color="00000A"/>
               <w:left w:val="single" w:sz="4" w:space="0" w:color="00000A"/>
@@ -4513,7 +4535,7 @@
       <w:tr>
         <w:tc>
           <w:tcPr>
-            <w:tcW w:w="2197" w:type="dxa"/>
+            <w:tcW w:w="2194" w:type="dxa"/>
             <w:tcBorders>
               <w:top w:val="single" w:sz="4" w:space="0" w:color="00000A"/>
               <w:left w:val="single" w:sz="4" w:space="0" w:color="00000A"/>
@@ -4533,7 +4555,7 @@
         </w:tc>
         <w:tc>
           <w:tcPr>
-            <w:tcW w:w="7014" w:type="dxa"/>
+            <w:tcW w:w="6972" w:type="dxa"/>
             <w:tcBorders>
               <w:top w:val="single" w:sz="4" w:space="0" w:color="00000A"/>
               <w:left w:val="single" w:sz="4" w:space="0" w:color="00000A"/>
@@ -4574,13 +4596,32 @@
         </w:tc>
       </w:tr>
     </w:tbl>
-    <w:p/>
-    <w:p/>
     <w:p>
+      <w:pPr>
+        <w:pStyle w:val="berschrift2"/>
+        <w:keepNext/>
+      </w:pPr>
+      <w:bookmarkStart w:id="17" w:name="_Toc382301023"/>
+      <w:proofErr w:type="spellStart"/>
       <w:r>
+        <w:t>Use</w:t>
+      </w:r>
+      <w:proofErr w:type="spellEnd"/>
+      <w:r>
+        <w:t xml:space="preserve"> Case Beschreibung:</w:t>
+      </w:r>
+      <w:bookmarkEnd w:id="17"/>
+    </w:p>
+    <w:p>
+      <w:pPr>
         <w:rPr>
           <w:smallCaps/>
+          <w:spacing w:val="5"/>
+          <w:sz w:val="36"/>
+          <w:szCs w:val="36"/>
         </w:rPr>
+      </w:pPr>
+      <w:r>
         <w:br w:type="page"/>
       </w:r>
     </w:p>
@@ -4588,7 +4629,7 @@
       <w:pPr>
         <w:pStyle w:val="berschrift1"/>
       </w:pPr>
-      <w:bookmarkStart w:id="18" w:name="_Toc382210463"/>
+      <w:bookmarkStart w:id="18" w:name="_Toc382301024"/>
       <w:proofErr w:type="spellStart"/>
       <w:r>
         <w:lastRenderedPageBreak/>
@@ -4607,7 +4648,7 @@
       <w:pPr>
         <w:pStyle w:val="berschrift2"/>
       </w:pPr>
-      <w:bookmarkStart w:id="19" w:name="_Toc382210464"/>
+      <w:bookmarkStart w:id="19" w:name="_Toc382301025"/>
       <w:proofErr w:type="spellStart"/>
       <w:r>
         <w:t>Use</w:t>
@@ -4663,24 +4704,19 @@
     </w:p>
     <w:p>
       <w:pPr>
-        <w:pStyle w:val="berschrift2"/>
-      </w:pPr>
-      <w:bookmarkStart w:id="20" w:name="_Toc382210465"/>
-      <w:proofErr w:type="spellStart"/>
+        <w:rPr>
+          <w:smallCaps/>
+          <w:sz w:val="28"/>
+          <w:szCs w:val="28"/>
+        </w:rPr>
+      </w:pPr>
       <w:r>
-        <w:t>Use</w:t>
+        <w:br w:type="page"/>
       </w:r>
-      <w:proofErr w:type="spellEnd"/>
-      <w:r>
-        <w:t xml:space="preserve"> Case </w:t>
-      </w:r>
-      <w:r>
-        <w:t>Beschreibung:</w:t>
-      </w:r>
-      <w:bookmarkEnd w:id="20"/>
     </w:p>
     <w:tbl>
       <w:tblPr>
+        <w:tblpPr w:leftFromText="141" w:rightFromText="141" w:vertAnchor="text" w:horzAnchor="margin" w:tblpY="527"/>
         <w:tblW w:w="0" w:type="auto"/>
         <w:tblBorders>
           <w:top w:val="single" w:sz="4" w:space="0" w:color="00000A"/>
@@ -4703,7 +4739,7 @@
       <w:tr>
         <w:tc>
           <w:tcPr>
-            <w:tcW w:w="2197" w:type="dxa"/>
+            <w:tcW w:w="2194" w:type="dxa"/>
             <w:tcBorders>
               <w:top w:val="single" w:sz="4" w:space="0" w:color="00000A"/>
               <w:left w:val="single" w:sz="4" w:space="0" w:color="00000A"/>
@@ -4727,7 +4763,7 @@
         </w:tc>
         <w:tc>
           <w:tcPr>
-            <w:tcW w:w="7014" w:type="dxa"/>
+            <w:tcW w:w="6972" w:type="dxa"/>
             <w:tcBorders>
               <w:top w:val="single" w:sz="4" w:space="0" w:color="00000A"/>
               <w:left w:val="single" w:sz="4" w:space="0" w:color="00000A"/>
@@ -4752,7 +4788,7 @@
       <w:tr>
         <w:tc>
           <w:tcPr>
-            <w:tcW w:w="2197" w:type="dxa"/>
+            <w:tcW w:w="2194" w:type="dxa"/>
             <w:tcBorders>
               <w:top w:val="single" w:sz="4" w:space="0" w:color="00000A"/>
               <w:left w:val="single" w:sz="4" w:space="0" w:color="00000A"/>
@@ -4772,24 +4808,21 @@
         </w:tc>
         <w:tc>
           <w:tcPr>
-            <w:tcW w:w="7014" w:type="dxa"/>
-            <w:tcBorders>
-              <w:top w:val="single" w:sz="4" w:space="0" w:color="00000A"/>
-              <w:left w:val="single" w:sz="4" w:space="0" w:color="00000A"/>
-              <w:bottom w:val="single" w:sz="4" w:space="0" w:color="00000A"/>
-              <w:right w:val="single" w:sz="4" w:space="0" w:color="00000A"/>
-            </w:tcBorders>
-            <w:shd w:val="clear" w:color="auto" w:fill="auto"/>
-            <w:tcMar>
-              <w:left w:w="70" w:type="dxa"/>
-            </w:tcMar>
-          </w:tcPr>
-          <w:p>
-            <w:r>
-              <w:t>Im Bereich Bildung wird der Schulische Wertegang angeg</w:t>
-            </w:r>
-            <w:r>
-              <w:t xml:space="preserve">eben und als Liste angezeigt. </w:t>
+            <w:tcW w:w="6972" w:type="dxa"/>
+            <w:tcBorders>
+              <w:top w:val="single" w:sz="4" w:space="0" w:color="00000A"/>
+              <w:left w:val="single" w:sz="4" w:space="0" w:color="00000A"/>
+              <w:bottom w:val="single" w:sz="4" w:space="0" w:color="00000A"/>
+              <w:right w:val="single" w:sz="4" w:space="0" w:color="00000A"/>
+            </w:tcBorders>
+            <w:shd w:val="clear" w:color="auto" w:fill="auto"/>
+            <w:tcMar>
+              <w:left w:w="70" w:type="dxa"/>
+            </w:tcMar>
+          </w:tcPr>
+          <w:p>
+            <w:r>
+              <w:t xml:space="preserve">Im Bereich Bildung wird der Schulische Wertegang angegeben und als Liste angezeigt. </w:t>
             </w:r>
           </w:p>
         </w:tc>
@@ -4797,7 +4830,7 @@
       <w:tr>
         <w:tc>
           <w:tcPr>
-            <w:tcW w:w="2197" w:type="dxa"/>
+            <w:tcW w:w="2194" w:type="dxa"/>
             <w:tcBorders>
               <w:top w:val="single" w:sz="4" w:space="0" w:color="00000A"/>
               <w:left w:val="single" w:sz="4" w:space="0" w:color="00000A"/>
@@ -4817,7 +4850,7 @@
         </w:tc>
         <w:tc>
           <w:tcPr>
-            <w:tcW w:w="7014" w:type="dxa"/>
+            <w:tcW w:w="6972" w:type="dxa"/>
             <w:tcBorders>
               <w:top w:val="single" w:sz="4" w:space="0" w:color="00000A"/>
               <w:left w:val="single" w:sz="4" w:space="0" w:color="00000A"/>
@@ -4839,7 +4872,7 @@
       <w:tr>
         <w:tc>
           <w:tcPr>
-            <w:tcW w:w="2197" w:type="dxa"/>
+            <w:tcW w:w="2194" w:type="dxa"/>
             <w:tcBorders>
               <w:top w:val="single" w:sz="4" w:space="0" w:color="00000A"/>
               <w:left w:val="single" w:sz="4" w:space="0" w:color="00000A"/>
@@ -4859,7 +4892,7 @@
         </w:tc>
         <w:tc>
           <w:tcPr>
-            <w:tcW w:w="7014" w:type="dxa"/>
+            <w:tcW w:w="6972" w:type="dxa"/>
             <w:tcBorders>
               <w:top w:val="single" w:sz="4" w:space="0" w:color="00000A"/>
               <w:left w:val="single" w:sz="4" w:space="0" w:color="00000A"/>
@@ -4881,7 +4914,7 @@
       <w:tr>
         <w:tc>
           <w:tcPr>
-            <w:tcW w:w="2197" w:type="dxa"/>
+            <w:tcW w:w="2194" w:type="dxa"/>
             <w:tcBorders>
               <w:top w:val="single" w:sz="4" w:space="0" w:color="00000A"/>
               <w:left w:val="single" w:sz="4" w:space="0" w:color="00000A"/>
@@ -4901,7 +4934,7 @@
         </w:tc>
         <w:tc>
           <w:tcPr>
-            <w:tcW w:w="7014" w:type="dxa"/>
+            <w:tcW w:w="6972" w:type="dxa"/>
             <w:tcBorders>
               <w:top w:val="single" w:sz="4" w:space="0" w:color="00000A"/>
               <w:left w:val="single" w:sz="4" w:space="0" w:color="00000A"/>
@@ -4923,7 +4956,7 @@
       <w:tr>
         <w:tc>
           <w:tcPr>
-            <w:tcW w:w="2197" w:type="dxa"/>
+            <w:tcW w:w="2194" w:type="dxa"/>
             <w:tcBorders>
               <w:top w:val="single" w:sz="4" w:space="0" w:color="00000A"/>
               <w:left w:val="single" w:sz="4" w:space="0" w:color="00000A"/>
@@ -4943,7 +4976,7 @@
         </w:tc>
         <w:tc>
           <w:tcPr>
-            <w:tcW w:w="7014" w:type="dxa"/>
+            <w:tcW w:w="6972" w:type="dxa"/>
             <w:tcBorders>
               <w:top w:val="single" w:sz="4" w:space="0" w:color="00000A"/>
               <w:left w:val="single" w:sz="4" w:space="0" w:color="00000A"/>
@@ -5021,7 +5054,7 @@
         </w:trPr>
         <w:tc>
           <w:tcPr>
-            <w:tcW w:w="2197" w:type="dxa"/>
+            <w:tcW w:w="2194" w:type="dxa"/>
             <w:tcBorders>
               <w:top w:val="single" w:sz="4" w:space="0" w:color="00000A"/>
               <w:left w:val="single" w:sz="4" w:space="0" w:color="00000A"/>
@@ -5045,7 +5078,7 @@
         </w:tc>
         <w:tc>
           <w:tcPr>
-            <w:tcW w:w="7014" w:type="dxa"/>
+            <w:tcW w:w="6972" w:type="dxa"/>
             <w:tcBorders>
               <w:top w:val="single" w:sz="4" w:space="0" w:color="00000A"/>
               <w:left w:val="single" w:sz="4" w:space="0" w:color="00000A"/>
@@ -5088,7 +5121,7 @@
       <w:tr>
         <w:tc>
           <w:tcPr>
-            <w:tcW w:w="2197" w:type="dxa"/>
+            <w:tcW w:w="2194" w:type="dxa"/>
             <w:tcBorders>
               <w:top w:val="single" w:sz="4" w:space="0" w:color="00000A"/>
               <w:left w:val="single" w:sz="4" w:space="0" w:color="00000A"/>
@@ -5108,7 +5141,7 @@
         </w:tc>
         <w:tc>
           <w:tcPr>
-            <w:tcW w:w="7014" w:type="dxa"/>
+            <w:tcW w:w="6972" w:type="dxa"/>
             <w:tcBorders>
               <w:top w:val="single" w:sz="4" w:space="0" w:color="00000A"/>
               <w:left w:val="single" w:sz="4" w:space="0" w:color="00000A"/>
@@ -5126,7 +5159,7 @@
       <w:tr>
         <w:tc>
           <w:tcPr>
-            <w:tcW w:w="2197" w:type="dxa"/>
+            <w:tcW w:w="2194" w:type="dxa"/>
             <w:tcBorders>
               <w:top w:val="single" w:sz="4" w:space="0" w:color="00000A"/>
               <w:left w:val="single" w:sz="4" w:space="0" w:color="00000A"/>
@@ -5146,7 +5179,7 @@
         </w:tc>
         <w:tc>
           <w:tcPr>
-            <w:tcW w:w="7014" w:type="dxa"/>
+            <w:tcW w:w="6972" w:type="dxa"/>
             <w:tcBorders>
               <w:top w:val="single" w:sz="4" w:space="0" w:color="00000A"/>
               <w:left w:val="single" w:sz="4" w:space="0" w:color="00000A"/>
@@ -5168,7 +5201,7 @@
       <w:tr>
         <w:tc>
           <w:tcPr>
-            <w:tcW w:w="2197" w:type="dxa"/>
+            <w:tcW w:w="2194" w:type="dxa"/>
             <w:tcBorders>
               <w:top w:val="single" w:sz="4" w:space="0" w:color="00000A"/>
               <w:left w:val="single" w:sz="4" w:space="0" w:color="00000A"/>
@@ -5188,7 +5221,7 @@
         </w:tc>
         <w:tc>
           <w:tcPr>
-            <w:tcW w:w="7014" w:type="dxa"/>
+            <w:tcW w:w="6972" w:type="dxa"/>
             <w:tcBorders>
               <w:top w:val="single" w:sz="4" w:space="0" w:color="00000A"/>
               <w:left w:val="single" w:sz="4" w:space="0" w:color="00000A"/>
@@ -5210,7 +5243,7 @@
       <w:tr>
         <w:tc>
           <w:tcPr>
-            <w:tcW w:w="2197" w:type="dxa"/>
+            <w:tcW w:w="2194" w:type="dxa"/>
             <w:tcBorders>
               <w:top w:val="single" w:sz="4" w:space="0" w:color="00000A"/>
               <w:left w:val="single" w:sz="4" w:space="0" w:color="00000A"/>
@@ -5230,7 +5263,7 @@
         </w:tc>
         <w:tc>
           <w:tcPr>
-            <w:tcW w:w="7014" w:type="dxa"/>
+            <w:tcW w:w="6972" w:type="dxa"/>
             <w:tcBorders>
               <w:top w:val="single" w:sz="4" w:space="0" w:color="00000A"/>
               <w:left w:val="single" w:sz="4" w:space="0" w:color="00000A"/>
@@ -5252,7 +5285,7 @@
       <w:tr>
         <w:tc>
           <w:tcPr>
-            <w:tcW w:w="2197" w:type="dxa"/>
+            <w:tcW w:w="2194" w:type="dxa"/>
             <w:tcBorders>
               <w:top w:val="single" w:sz="4" w:space="0" w:color="00000A"/>
               <w:left w:val="single" w:sz="4" w:space="0" w:color="00000A"/>
@@ -5272,7 +5305,7 @@
         </w:tc>
         <w:tc>
           <w:tcPr>
-            <w:tcW w:w="7014" w:type="dxa"/>
+            <w:tcW w:w="6972" w:type="dxa"/>
             <w:tcBorders>
               <w:top w:val="single" w:sz="4" w:space="0" w:color="00000A"/>
               <w:left w:val="single" w:sz="4" w:space="0" w:color="00000A"/>
@@ -5313,16 +5346,27 @@
         </w:tc>
       </w:tr>
     </w:tbl>
+    <w:p>
+      <w:pPr>
+        <w:pStyle w:val="berschrift2"/>
+        <w:keepNext/>
+      </w:pPr>
+      <w:bookmarkStart w:id="20" w:name="_Toc382301026"/>
+      <w:proofErr w:type="spellStart"/>
+      <w:r>
+        <w:t>Use</w:t>
+      </w:r>
+      <w:proofErr w:type="spellEnd"/>
+      <w:r>
+        <w:t xml:space="preserve"> Case </w:t>
+      </w:r>
+      <w:r>
+        <w:t>Beschreibung:</w:t>
+      </w:r>
+      <w:bookmarkEnd w:id="20"/>
+    </w:p>
     <w:p/>
     <w:p>
-      <w:pPr>
-        <w:rPr>
-          <w:smallCaps/>
-          <w:spacing w:val="5"/>
-          <w:sz w:val="36"/>
-          <w:szCs w:val="36"/>
-        </w:rPr>
-      </w:pPr>
       <w:r>
         <w:br w:type="page"/>
       </w:r>
@@ -5331,7 +5375,7 @@
       <w:pPr>
         <w:pStyle w:val="berschrift1"/>
       </w:pPr>
-      <w:bookmarkStart w:id="21" w:name="_Toc382210466"/>
+      <w:bookmarkStart w:id="21" w:name="_Toc382301027"/>
       <w:proofErr w:type="spellStart"/>
       <w:r>
         <w:lastRenderedPageBreak/>
@@ -5350,7 +5394,7 @@
       <w:pPr>
         <w:pStyle w:val="berschrift2"/>
       </w:pPr>
-      <w:bookmarkStart w:id="22" w:name="_Toc382210467"/>
+      <w:bookmarkStart w:id="22" w:name="_Toc382301028"/>
       <w:proofErr w:type="spellStart"/>
       <w:r>
         <w:t>Use</w:t>
@@ -5404,23 +5448,9 @@
         </w:drawing>
       </w:r>
     </w:p>
-    <w:p>
-      <w:pPr>
-        <w:pStyle w:val="berschrift2"/>
-      </w:pPr>
-      <w:bookmarkStart w:id="23" w:name="_Toc382210468"/>
-      <w:proofErr w:type="spellStart"/>
-      <w:r>
-        <w:t>Use</w:t>
-      </w:r>
-      <w:proofErr w:type="spellEnd"/>
-      <w:r>
-        <w:t xml:space="preserve"> Case Beschreibung:</w:t>
-      </w:r>
-      <w:bookmarkEnd w:id="23"/>
-    </w:p>
     <w:tbl>
       <w:tblPr>
+        <w:tblpPr w:leftFromText="141" w:rightFromText="141" w:vertAnchor="text" w:horzAnchor="margin" w:tblpY="588"/>
         <w:tblW w:w="0" w:type="auto"/>
         <w:tblBorders>
           <w:top w:val="single" w:sz="4" w:space="0" w:color="00000A"/>
@@ -5443,7 +5473,7 @@
       <w:tr>
         <w:tc>
           <w:tcPr>
-            <w:tcW w:w="2197" w:type="dxa"/>
+            <w:tcW w:w="2195" w:type="dxa"/>
             <w:tcBorders>
               <w:top w:val="single" w:sz="4" w:space="0" w:color="00000A"/>
               <w:left w:val="single" w:sz="4" w:space="0" w:color="00000A"/>
@@ -5467,7 +5497,7 @@
         </w:tc>
         <w:tc>
           <w:tcPr>
-            <w:tcW w:w="7014" w:type="dxa"/>
+            <w:tcW w:w="6971" w:type="dxa"/>
             <w:tcBorders>
               <w:top w:val="single" w:sz="4" w:space="0" w:color="00000A"/>
               <w:left w:val="single" w:sz="4" w:space="0" w:color="00000A"/>
@@ -5492,7 +5522,7 @@
       <w:tr>
         <w:tc>
           <w:tcPr>
-            <w:tcW w:w="2197" w:type="dxa"/>
+            <w:tcW w:w="2195" w:type="dxa"/>
             <w:tcBorders>
               <w:top w:val="single" w:sz="4" w:space="0" w:color="00000A"/>
               <w:left w:val="single" w:sz="4" w:space="0" w:color="00000A"/>
@@ -5512,7 +5542,7 @@
         </w:tc>
         <w:tc>
           <w:tcPr>
-            <w:tcW w:w="7014" w:type="dxa"/>
+            <w:tcW w:w="6971" w:type="dxa"/>
             <w:tcBorders>
               <w:top w:val="single" w:sz="4" w:space="0" w:color="00000A"/>
               <w:left w:val="single" w:sz="4" w:space="0" w:color="00000A"/>
@@ -5534,7 +5564,7 @@
       <w:tr>
         <w:tc>
           <w:tcPr>
-            <w:tcW w:w="2197" w:type="dxa"/>
+            <w:tcW w:w="2195" w:type="dxa"/>
             <w:tcBorders>
               <w:top w:val="single" w:sz="4" w:space="0" w:color="00000A"/>
               <w:left w:val="single" w:sz="4" w:space="0" w:color="00000A"/>
@@ -5554,7 +5584,7 @@
         </w:tc>
         <w:tc>
           <w:tcPr>
-            <w:tcW w:w="7014" w:type="dxa"/>
+            <w:tcW w:w="6971" w:type="dxa"/>
             <w:tcBorders>
               <w:top w:val="single" w:sz="4" w:space="0" w:color="00000A"/>
               <w:left w:val="single" w:sz="4" w:space="0" w:color="00000A"/>
@@ -5576,7 +5606,7 @@
       <w:tr>
         <w:tc>
           <w:tcPr>
-            <w:tcW w:w="2197" w:type="dxa"/>
+            <w:tcW w:w="2195" w:type="dxa"/>
             <w:tcBorders>
               <w:top w:val="single" w:sz="4" w:space="0" w:color="00000A"/>
               <w:left w:val="single" w:sz="4" w:space="0" w:color="00000A"/>
@@ -5596,7 +5626,7 @@
         </w:tc>
         <w:tc>
           <w:tcPr>
-            <w:tcW w:w="7014" w:type="dxa"/>
+            <w:tcW w:w="6971" w:type="dxa"/>
             <w:tcBorders>
               <w:top w:val="single" w:sz="4" w:space="0" w:color="00000A"/>
               <w:left w:val="single" w:sz="4" w:space="0" w:color="00000A"/>
@@ -5618,7 +5648,7 @@
       <w:tr>
         <w:tc>
           <w:tcPr>
-            <w:tcW w:w="2197" w:type="dxa"/>
+            <w:tcW w:w="2195" w:type="dxa"/>
             <w:tcBorders>
               <w:top w:val="single" w:sz="4" w:space="0" w:color="00000A"/>
               <w:left w:val="single" w:sz="4" w:space="0" w:color="00000A"/>
@@ -5638,7 +5668,7 @@
         </w:tc>
         <w:tc>
           <w:tcPr>
-            <w:tcW w:w="7014" w:type="dxa"/>
+            <w:tcW w:w="6971" w:type="dxa"/>
             <w:tcBorders>
               <w:top w:val="single" w:sz="4" w:space="0" w:color="00000A"/>
               <w:left w:val="single" w:sz="4" w:space="0" w:color="00000A"/>
@@ -5660,7 +5690,7 @@
       <w:tr>
         <w:tc>
           <w:tcPr>
-            <w:tcW w:w="2197" w:type="dxa"/>
+            <w:tcW w:w="2195" w:type="dxa"/>
             <w:tcBorders>
               <w:top w:val="single" w:sz="4" w:space="0" w:color="00000A"/>
               <w:left w:val="single" w:sz="4" w:space="0" w:color="00000A"/>
@@ -5680,7 +5710,7 @@
         </w:tc>
         <w:tc>
           <w:tcPr>
-            <w:tcW w:w="7014" w:type="dxa"/>
+            <w:tcW w:w="6971" w:type="dxa"/>
             <w:tcBorders>
               <w:top w:val="single" w:sz="4" w:space="0" w:color="00000A"/>
               <w:left w:val="single" w:sz="4" w:space="0" w:color="00000A"/>
@@ -5732,7 +5762,7 @@
         </w:trPr>
         <w:tc>
           <w:tcPr>
-            <w:tcW w:w="2197" w:type="dxa"/>
+            <w:tcW w:w="2195" w:type="dxa"/>
             <w:tcBorders>
               <w:top w:val="single" w:sz="4" w:space="0" w:color="00000A"/>
               <w:left w:val="single" w:sz="4" w:space="0" w:color="00000A"/>
@@ -5756,7 +5786,7 @@
         </w:tc>
         <w:tc>
           <w:tcPr>
-            <w:tcW w:w="7014" w:type="dxa"/>
+            <w:tcW w:w="6971" w:type="dxa"/>
             <w:tcBorders>
               <w:top w:val="single" w:sz="4" w:space="0" w:color="00000A"/>
               <w:left w:val="single" w:sz="4" w:space="0" w:color="00000A"/>
@@ -5799,7 +5829,7 @@
       <w:tr>
         <w:tc>
           <w:tcPr>
-            <w:tcW w:w="2197" w:type="dxa"/>
+            <w:tcW w:w="2195" w:type="dxa"/>
             <w:tcBorders>
               <w:top w:val="single" w:sz="4" w:space="0" w:color="00000A"/>
               <w:left w:val="single" w:sz="4" w:space="0" w:color="00000A"/>
@@ -5819,7 +5849,7 @@
         </w:tc>
         <w:tc>
           <w:tcPr>
-            <w:tcW w:w="7014" w:type="dxa"/>
+            <w:tcW w:w="6971" w:type="dxa"/>
             <w:tcBorders>
               <w:top w:val="single" w:sz="4" w:space="0" w:color="00000A"/>
               <w:left w:val="single" w:sz="4" w:space="0" w:color="00000A"/>
@@ -5837,7 +5867,7 @@
       <w:tr>
         <w:tc>
           <w:tcPr>
-            <w:tcW w:w="2197" w:type="dxa"/>
+            <w:tcW w:w="2195" w:type="dxa"/>
             <w:tcBorders>
               <w:top w:val="single" w:sz="4" w:space="0" w:color="00000A"/>
               <w:left w:val="single" w:sz="4" w:space="0" w:color="00000A"/>
@@ -5857,7 +5887,7 @@
         </w:tc>
         <w:tc>
           <w:tcPr>
-            <w:tcW w:w="7014" w:type="dxa"/>
+            <w:tcW w:w="6971" w:type="dxa"/>
             <w:tcBorders>
               <w:top w:val="single" w:sz="4" w:space="0" w:color="00000A"/>
               <w:left w:val="single" w:sz="4" w:space="0" w:color="00000A"/>
@@ -5879,7 +5909,7 @@
       <w:tr>
         <w:tc>
           <w:tcPr>
-            <w:tcW w:w="2197" w:type="dxa"/>
+            <w:tcW w:w="2195" w:type="dxa"/>
             <w:tcBorders>
               <w:top w:val="single" w:sz="4" w:space="0" w:color="00000A"/>
               <w:left w:val="single" w:sz="4" w:space="0" w:color="00000A"/>
@@ -5899,7 +5929,7 @@
         </w:tc>
         <w:tc>
           <w:tcPr>
-            <w:tcW w:w="7014" w:type="dxa"/>
+            <w:tcW w:w="6971" w:type="dxa"/>
             <w:tcBorders>
               <w:top w:val="single" w:sz="4" w:space="0" w:color="00000A"/>
               <w:left w:val="single" w:sz="4" w:space="0" w:color="00000A"/>
@@ -5921,7 +5951,7 @@
       <w:tr>
         <w:tc>
           <w:tcPr>
-            <w:tcW w:w="2197" w:type="dxa"/>
+            <w:tcW w:w="2195" w:type="dxa"/>
             <w:tcBorders>
               <w:top w:val="single" w:sz="4" w:space="0" w:color="00000A"/>
               <w:left w:val="single" w:sz="4" w:space="0" w:color="00000A"/>
@@ -5941,7 +5971,7 @@
         </w:tc>
         <w:tc>
           <w:tcPr>
-            <w:tcW w:w="7014" w:type="dxa"/>
+            <w:tcW w:w="6971" w:type="dxa"/>
             <w:tcBorders>
               <w:top w:val="single" w:sz="4" w:space="0" w:color="00000A"/>
               <w:left w:val="single" w:sz="4" w:space="0" w:color="00000A"/>
@@ -5963,7 +5993,7 @@
       <w:tr>
         <w:tc>
           <w:tcPr>
-            <w:tcW w:w="2197" w:type="dxa"/>
+            <w:tcW w:w="2195" w:type="dxa"/>
             <w:tcBorders>
               <w:top w:val="single" w:sz="4" w:space="0" w:color="00000A"/>
               <w:left w:val="single" w:sz="4" w:space="0" w:color="00000A"/>
@@ -5983,7 +6013,7 @@
         </w:tc>
         <w:tc>
           <w:tcPr>
-            <w:tcW w:w="7014" w:type="dxa"/>
+            <w:tcW w:w="6971" w:type="dxa"/>
             <w:tcBorders>
               <w:top w:val="single" w:sz="4" w:space="0" w:color="00000A"/>
               <w:left w:val="single" w:sz="4" w:space="0" w:color="00000A"/>
@@ -6024,6 +6054,21 @@
         </w:tc>
       </w:tr>
     </w:tbl>
+    <w:p>
+      <w:pPr>
+        <w:pStyle w:val="berschrift2"/>
+      </w:pPr>
+      <w:bookmarkStart w:id="23" w:name="_Toc382301029"/>
+      <w:proofErr w:type="spellStart"/>
+      <w:r>
+        <w:t>Use</w:t>
+      </w:r>
+      <w:proofErr w:type="spellEnd"/>
+      <w:r>
+        <w:t xml:space="preserve"> Case Beschreibung:</w:t>
+      </w:r>
+      <w:bookmarkEnd w:id="23"/>
+    </w:p>
     <w:p/>
     <w:p>
       <w:pPr>
@@ -6042,7 +6087,7 @@
       <w:pPr>
         <w:pStyle w:val="berschrift1"/>
       </w:pPr>
-      <w:bookmarkStart w:id="24" w:name="_Toc382210469"/>
+      <w:bookmarkStart w:id="24" w:name="_Toc382301030"/>
       <w:proofErr w:type="spellStart"/>
       <w:r>
         <w:lastRenderedPageBreak/>
@@ -6058,7 +6103,7 @@
       <w:pPr>
         <w:pStyle w:val="berschrift2"/>
       </w:pPr>
-      <w:bookmarkStart w:id="25" w:name="_Toc382210470"/>
+      <w:bookmarkStart w:id="25" w:name="_Toc382301031"/>
       <w:proofErr w:type="spellStart"/>
       <w:r>
         <w:t>Use</w:t>
@@ -6112,23 +6157,9 @@
         </w:drawing>
       </w:r>
     </w:p>
-    <w:p>
-      <w:pPr>
-        <w:pStyle w:val="berschrift2"/>
-      </w:pPr>
-      <w:bookmarkStart w:id="26" w:name="_Toc382210471"/>
-      <w:proofErr w:type="spellStart"/>
-      <w:r>
-        <w:t>Use</w:t>
-      </w:r>
-      <w:proofErr w:type="spellEnd"/>
-      <w:r>
-        <w:t xml:space="preserve"> Case Beschreibung:</w:t>
-      </w:r>
-      <w:bookmarkEnd w:id="26"/>
-    </w:p>
     <w:tbl>
       <w:tblPr>
+        <w:tblpPr w:leftFromText="141" w:rightFromText="141" w:vertAnchor="text" w:horzAnchor="margin" w:tblpY="633"/>
         <w:tblW w:w="0" w:type="auto"/>
         <w:tblBorders>
           <w:top w:val="single" w:sz="4" w:space="0" w:color="00000A"/>
@@ -6151,7 +6182,7 @@
       <w:tr>
         <w:tc>
           <w:tcPr>
-            <w:tcW w:w="2197" w:type="dxa"/>
+            <w:tcW w:w="2195" w:type="dxa"/>
             <w:tcBorders>
               <w:top w:val="single" w:sz="4" w:space="0" w:color="00000A"/>
               <w:left w:val="single" w:sz="4" w:space="0" w:color="00000A"/>
@@ -6175,7 +6206,7 @@
         </w:tc>
         <w:tc>
           <w:tcPr>
-            <w:tcW w:w="7014" w:type="dxa"/>
+            <w:tcW w:w="6971" w:type="dxa"/>
             <w:tcBorders>
               <w:top w:val="single" w:sz="4" w:space="0" w:color="00000A"/>
               <w:left w:val="single" w:sz="4" w:space="0" w:color="00000A"/>
@@ -6197,7 +6228,7 @@
       <w:tr>
         <w:tc>
           <w:tcPr>
-            <w:tcW w:w="2197" w:type="dxa"/>
+            <w:tcW w:w="2195" w:type="dxa"/>
             <w:tcBorders>
               <w:top w:val="single" w:sz="4" w:space="0" w:color="00000A"/>
               <w:left w:val="single" w:sz="4" w:space="0" w:color="00000A"/>
@@ -6217,7 +6248,7 @@
         </w:tc>
         <w:tc>
           <w:tcPr>
-            <w:tcW w:w="7014" w:type="dxa"/>
+            <w:tcW w:w="6971" w:type="dxa"/>
             <w:tcBorders>
               <w:top w:val="single" w:sz="4" w:space="0" w:color="00000A"/>
               <w:left w:val="single" w:sz="4" w:space="0" w:color="00000A"/>
@@ -6239,7 +6270,7 @@
       <w:tr>
         <w:tc>
           <w:tcPr>
-            <w:tcW w:w="2197" w:type="dxa"/>
+            <w:tcW w:w="2195" w:type="dxa"/>
             <w:tcBorders>
               <w:top w:val="single" w:sz="4" w:space="0" w:color="00000A"/>
               <w:left w:val="single" w:sz="4" w:space="0" w:color="00000A"/>
@@ -6259,7 +6290,7 @@
         </w:tc>
         <w:tc>
           <w:tcPr>
-            <w:tcW w:w="7014" w:type="dxa"/>
+            <w:tcW w:w="6971" w:type="dxa"/>
             <w:tcBorders>
               <w:top w:val="single" w:sz="4" w:space="0" w:color="00000A"/>
               <w:left w:val="single" w:sz="4" w:space="0" w:color="00000A"/>
@@ -6281,7 +6312,7 @@
       <w:tr>
         <w:tc>
           <w:tcPr>
-            <w:tcW w:w="2197" w:type="dxa"/>
+            <w:tcW w:w="2195" w:type="dxa"/>
             <w:tcBorders>
               <w:top w:val="single" w:sz="4" w:space="0" w:color="00000A"/>
               <w:left w:val="single" w:sz="4" w:space="0" w:color="00000A"/>
@@ -6301,27 +6332,21 @@
         </w:tc>
         <w:tc>
           <w:tcPr>
-            <w:tcW w:w="7014" w:type="dxa"/>
-            <w:tcBorders>
-              <w:top w:val="single" w:sz="4" w:space="0" w:color="00000A"/>
-              <w:left w:val="single" w:sz="4" w:space="0" w:color="00000A"/>
-              <w:bottom w:val="single" w:sz="4" w:space="0" w:color="00000A"/>
-              <w:right w:val="single" w:sz="4" w:space="0" w:color="00000A"/>
-            </w:tcBorders>
-            <w:shd w:val="clear" w:color="auto" w:fill="auto"/>
-            <w:tcMar>
-              <w:left w:w="70" w:type="dxa"/>
-            </w:tcMar>
-          </w:tcPr>
-          <w:p>
-            <w:r>
-              <w:t>Der Button „</w:t>
-            </w:r>
-            <w:r>
-              <w:t>Zusammenfassung</w:t>
-            </w:r>
-            <w:r>
-              <w:t>“</w:t>
+            <w:tcW w:w="6971" w:type="dxa"/>
+            <w:tcBorders>
+              <w:top w:val="single" w:sz="4" w:space="0" w:color="00000A"/>
+              <w:left w:val="single" w:sz="4" w:space="0" w:color="00000A"/>
+              <w:bottom w:val="single" w:sz="4" w:space="0" w:color="00000A"/>
+              <w:right w:val="single" w:sz="4" w:space="0" w:color="00000A"/>
+            </w:tcBorders>
+            <w:shd w:val="clear" w:color="auto" w:fill="auto"/>
+            <w:tcMar>
+              <w:left w:w="70" w:type="dxa"/>
+            </w:tcMar>
+          </w:tcPr>
+          <w:p>
+            <w:r>
+              <w:t>Der Button „Zusammenfassung“</w:t>
             </w:r>
           </w:p>
         </w:tc>
@@ -6329,7 +6354,7 @@
       <w:tr>
         <w:tc>
           <w:tcPr>
-            <w:tcW w:w="2197" w:type="dxa"/>
+            <w:tcW w:w="2195" w:type="dxa"/>
             <w:tcBorders>
               <w:top w:val="single" w:sz="4" w:space="0" w:color="00000A"/>
               <w:left w:val="single" w:sz="4" w:space="0" w:color="00000A"/>
@@ -6349,7 +6374,7 @@
         </w:tc>
         <w:tc>
           <w:tcPr>
-            <w:tcW w:w="7014" w:type="dxa"/>
+            <w:tcW w:w="6971" w:type="dxa"/>
             <w:tcBorders>
               <w:top w:val="single" w:sz="4" w:space="0" w:color="00000A"/>
               <w:left w:val="single" w:sz="4" w:space="0" w:color="00000A"/>
@@ -6371,7 +6396,7 @@
       <w:tr>
         <w:tc>
           <w:tcPr>
-            <w:tcW w:w="2197" w:type="dxa"/>
+            <w:tcW w:w="2195" w:type="dxa"/>
             <w:tcBorders>
               <w:top w:val="single" w:sz="4" w:space="0" w:color="00000A"/>
               <w:left w:val="single" w:sz="4" w:space="0" w:color="00000A"/>
@@ -6391,7 +6416,7 @@
         </w:tc>
         <w:tc>
           <w:tcPr>
-            <w:tcW w:w="7014" w:type="dxa"/>
+            <w:tcW w:w="6971" w:type="dxa"/>
             <w:tcBorders>
               <w:top w:val="single" w:sz="4" w:space="0" w:color="00000A"/>
               <w:left w:val="single" w:sz="4" w:space="0" w:color="00000A"/>
@@ -6417,7 +6442,7 @@
         </w:trPr>
         <w:tc>
           <w:tcPr>
-            <w:tcW w:w="2197" w:type="dxa"/>
+            <w:tcW w:w="2195" w:type="dxa"/>
             <w:tcBorders>
               <w:top w:val="single" w:sz="4" w:space="0" w:color="00000A"/>
               <w:left w:val="single" w:sz="4" w:space="0" w:color="00000A"/>
@@ -6441,7 +6466,7 @@
         </w:tc>
         <w:tc>
           <w:tcPr>
-            <w:tcW w:w="7014" w:type="dxa"/>
+            <w:tcW w:w="6971" w:type="dxa"/>
             <w:tcBorders>
               <w:top w:val="single" w:sz="4" w:space="0" w:color="00000A"/>
               <w:left w:val="single" w:sz="4" w:space="0" w:color="00000A"/>
@@ -6510,7 +6535,7 @@
       <w:tr>
         <w:tc>
           <w:tcPr>
-            <w:tcW w:w="2197" w:type="dxa"/>
+            <w:tcW w:w="2195" w:type="dxa"/>
             <w:tcBorders>
               <w:top w:val="single" w:sz="4" w:space="0" w:color="00000A"/>
               <w:left w:val="single" w:sz="4" w:space="0" w:color="00000A"/>
@@ -6530,7 +6555,7 @@
         </w:tc>
         <w:tc>
           <w:tcPr>
-            <w:tcW w:w="7014" w:type="dxa"/>
+            <w:tcW w:w="6971" w:type="dxa"/>
             <w:tcBorders>
               <w:top w:val="single" w:sz="4" w:space="0" w:color="00000A"/>
               <w:left w:val="single" w:sz="4" w:space="0" w:color="00000A"/>
@@ -6552,7 +6577,7 @@
       <w:tr>
         <w:tc>
           <w:tcPr>
-            <w:tcW w:w="2197" w:type="dxa"/>
+            <w:tcW w:w="2195" w:type="dxa"/>
             <w:tcBorders>
               <w:top w:val="single" w:sz="4" w:space="0" w:color="00000A"/>
               <w:left w:val="single" w:sz="4" w:space="0" w:color="00000A"/>
@@ -6572,7 +6597,7 @@
         </w:tc>
         <w:tc>
           <w:tcPr>
-            <w:tcW w:w="7014" w:type="dxa"/>
+            <w:tcW w:w="6971" w:type="dxa"/>
             <w:tcBorders>
               <w:top w:val="single" w:sz="4" w:space="0" w:color="00000A"/>
               <w:left w:val="single" w:sz="4" w:space="0" w:color="00000A"/>
@@ -6602,7 +6627,7 @@
       <w:tr>
         <w:tc>
           <w:tcPr>
-            <w:tcW w:w="2197" w:type="dxa"/>
+            <w:tcW w:w="2195" w:type="dxa"/>
             <w:tcBorders>
               <w:top w:val="single" w:sz="4" w:space="0" w:color="00000A"/>
               <w:left w:val="single" w:sz="4" w:space="0" w:color="00000A"/>
@@ -6622,7 +6647,7 @@
         </w:tc>
         <w:tc>
           <w:tcPr>
-            <w:tcW w:w="7014" w:type="dxa"/>
+            <w:tcW w:w="6971" w:type="dxa"/>
             <w:tcBorders>
               <w:top w:val="single" w:sz="4" w:space="0" w:color="00000A"/>
               <w:left w:val="single" w:sz="4" w:space="0" w:color="00000A"/>
@@ -6644,7 +6669,7 @@
       <w:tr>
         <w:tc>
           <w:tcPr>
-            <w:tcW w:w="2197" w:type="dxa"/>
+            <w:tcW w:w="2195" w:type="dxa"/>
             <w:tcBorders>
               <w:top w:val="single" w:sz="4" w:space="0" w:color="00000A"/>
               <w:left w:val="single" w:sz="4" w:space="0" w:color="00000A"/>
@@ -6664,7 +6689,7 @@
         </w:tc>
         <w:tc>
           <w:tcPr>
-            <w:tcW w:w="7014" w:type="dxa"/>
+            <w:tcW w:w="6971" w:type="dxa"/>
             <w:tcBorders>
               <w:top w:val="single" w:sz="4" w:space="0" w:color="00000A"/>
               <w:left w:val="single" w:sz="4" w:space="0" w:color="00000A"/>
@@ -6686,7 +6711,7 @@
       <w:tr>
         <w:tc>
           <w:tcPr>
-            <w:tcW w:w="2197" w:type="dxa"/>
+            <w:tcW w:w="2195" w:type="dxa"/>
             <w:tcBorders>
               <w:top w:val="single" w:sz="4" w:space="0" w:color="00000A"/>
               <w:left w:val="single" w:sz="4" w:space="0" w:color="00000A"/>
@@ -6706,7 +6731,7 @@
         </w:tc>
         <w:tc>
           <w:tcPr>
-            <w:tcW w:w="7014" w:type="dxa"/>
+            <w:tcW w:w="6971" w:type="dxa"/>
             <w:tcBorders>
               <w:top w:val="single" w:sz="4" w:space="0" w:color="00000A"/>
               <w:left w:val="single" w:sz="4" w:space="0" w:color="00000A"/>
@@ -6724,11 +6749,40 @@
     </w:tbl>
     <w:p>
       <w:pPr>
-        <w:pStyle w:val="berschrift1"/>
-      </w:pPr>
-      <w:bookmarkStart w:id="27" w:name="_Toc382210472"/>
+        <w:pStyle w:val="berschrift2"/>
+      </w:pPr>
+      <w:bookmarkStart w:id="26" w:name="_Toc382301032"/>
       <w:proofErr w:type="spellStart"/>
       <w:r>
+        <w:t>Use</w:t>
+      </w:r>
+      <w:proofErr w:type="spellEnd"/>
+      <w:r>
+        <w:t xml:space="preserve"> Case Beschreibung:</w:t>
+      </w:r>
+      <w:bookmarkEnd w:id="26"/>
+    </w:p>
+    <w:p>
+      <w:pPr>
+        <w:rPr>
+          <w:smallCaps/>
+          <w:spacing w:val="5"/>
+          <w:sz w:val="36"/>
+          <w:szCs w:val="36"/>
+        </w:rPr>
+      </w:pPr>
+      <w:r>
+        <w:br w:type="page"/>
+      </w:r>
+    </w:p>
+    <w:p>
+      <w:pPr>
+        <w:pStyle w:val="berschrift1"/>
+      </w:pPr>
+      <w:bookmarkStart w:id="27" w:name="_Toc382301033"/>
+      <w:proofErr w:type="spellStart"/>
+      <w:r>
+        <w:lastRenderedPageBreak/>
         <w:t>Use</w:t>
       </w:r>
       <w:proofErr w:type="spellEnd"/>
@@ -6741,7 +6795,7 @@
       <w:pPr>
         <w:pStyle w:val="berschrift2"/>
       </w:pPr>
-      <w:bookmarkStart w:id="28" w:name="_Toc382210473"/>
+      <w:bookmarkStart w:id="28" w:name="_Toc382301034"/>
       <w:proofErr w:type="spellStart"/>
       <w:r>
         <w:t>Us</w:t>
@@ -6806,24 +6860,19 @@
     </w:p>
     <w:p>
       <w:pPr>
-        <w:pStyle w:val="berschrift2"/>
-      </w:pPr>
-      <w:bookmarkStart w:id="29" w:name="_Toc382210474"/>
-      <w:proofErr w:type="spellStart"/>
+        <w:rPr>
+          <w:smallCaps/>
+          <w:sz w:val="28"/>
+          <w:szCs w:val="28"/>
+        </w:rPr>
+      </w:pPr>
       <w:r>
-        <w:lastRenderedPageBreak/>
-        <w:t>Use</w:t>
+        <w:br w:type="page"/>
       </w:r>
-      <w:proofErr w:type="spellEnd"/>
-      <w:r>
-        <w:t xml:space="preserve"> Case Beschreibung:</w:t>
-      </w:r>
-      <w:bookmarkEnd w:id="29"/>
     </w:p>
-    <w:p/>
     <w:tbl>
       <w:tblPr>
-        <w:tblpPr w:leftFromText="141" w:rightFromText="141" w:vertAnchor="text" w:horzAnchor="margin" w:tblpY="-45"/>
+        <w:tblpPr w:leftFromText="141" w:rightFromText="141" w:vertAnchor="text" w:horzAnchor="margin" w:tblpY="722"/>
         <w:tblW w:w="0" w:type="auto"/>
         <w:tblBorders>
           <w:top w:val="single" w:sz="4" w:space="0" w:color="00000A"/>
@@ -7532,11 +7581,25 @@
         </w:tc>
       </w:tr>
     </w:tbl>
-    <w:p/>
-    <w:p/>
-    <w:p/>
+    <w:p>
+      <w:pPr>
+        <w:pStyle w:val="berschrift2"/>
+        <w:keepNext/>
+      </w:pPr>
+      <w:bookmarkStart w:id="29" w:name="_Toc382301035"/>
+      <w:proofErr w:type="spellStart"/>
+      <w:r>
+        <w:t>Use</w:t>
+      </w:r>
+      <w:proofErr w:type="spellEnd"/>
+      <w:r>
+        <w:t xml:space="preserve"> Case Beschreibung:</w:t>
+      </w:r>
+      <w:bookmarkEnd w:id="29"/>
+    </w:p>
     <w:sectPr>
       <w:headerReference w:type="default" r:id="rId17"/>
+      <w:footerReference w:type="default" r:id="rId18"/>
       <w:pgSz w:w="11906" w:h="16838"/>
       <w:pgMar w:top="1440" w:right="1440" w:bottom="1440" w:left="1440" w:header="708" w:footer="708" w:gutter="0"/>
       <w:cols w:space="708"/>
@@ -7569,6 +7632,140 @@
     </w:p>
   </w:endnote>
 </w:endnotes>
+</file>
+
+<file path=word/footer1.xml><?xml version="1.0" encoding="utf-8"?>
+<w:ftr xmlns:wpc="http://schemas.microsoft.com/office/word/2010/wordprocessingCanvas" xmlns:mc="http://schemas.openxmlformats.org/markup-compatibility/2006" xmlns:o="urn:schemas-microsoft-com:office:office" xmlns:r="http://schemas.openxmlformats.org/officeDocument/2006/relationships" xmlns:m="http://schemas.openxmlformats.org/officeDocument/2006/math" xmlns:v="urn:schemas-microsoft-com:vml" xmlns:wp14="http://schemas.microsoft.com/office/word/2010/wordprocessingDrawing" xmlns:wp="http://schemas.openxmlformats.org/drawingml/2006/wordprocessingDrawing" xmlns:w10="urn:schemas-microsoft-com:office:word" xmlns:w="http://schemas.openxmlformats.org/wordprocessingml/2006/main" xmlns:w14="http://schemas.microsoft.com/office/word/2010/wordml" xmlns:wpg="http://schemas.microsoft.com/office/word/2010/wordprocessingGroup" xmlns:wpi="http://schemas.microsoft.com/office/word/2010/wordprocessingInk" xmlns:wne="http://schemas.microsoft.com/office/word/2006/wordml" xmlns:wps="http://schemas.microsoft.com/office/word/2010/wordprocessingShape" mc:Ignorable="w14 wp14">
+  <w:sdt>
+    <w:sdtPr>
+      <w:id w:val="1052036055"/>
+      <w:docPartObj>
+        <w:docPartGallery w:val="Page Numbers (Bottom of Page)"/>
+        <w:docPartUnique/>
+      </w:docPartObj>
+    </w:sdtPr>
+    <w:sdtContent>
+      <w:sdt>
+        <w:sdtPr>
+          <w:id w:val="860082579"/>
+          <w:docPartObj>
+            <w:docPartGallery w:val="Page Numbers (Top of Page)"/>
+            <w:docPartUnique/>
+          </w:docPartObj>
+        </w:sdtPr>
+        <w:sdtContent>
+          <w:p>
+            <w:pPr>
+              <w:pStyle w:val="Fuzeile"/>
+              <w:jc w:val="right"/>
+            </w:pPr>
+            <w:r>
+              <w:rPr>
+                <w:lang w:val="de-DE"/>
+              </w:rPr>
+              <w:t xml:space="preserve">Seite </w:t>
+            </w:r>
+            <w:r>
+              <w:rPr>
+                <w:b/>
+                <w:bCs/>
+                <w:sz w:val="24"/>
+                <w:szCs w:val="24"/>
+              </w:rPr>
+              <w:fldChar w:fldCharType="begin"/>
+            </w:r>
+            <w:r>
+              <w:rPr>
+                <w:b/>
+                <w:bCs/>
+              </w:rPr>
+              <w:instrText>PAGE</w:instrText>
+            </w:r>
+            <w:r>
+              <w:rPr>
+                <w:b/>
+                <w:bCs/>
+                <w:sz w:val="24"/>
+                <w:szCs w:val="24"/>
+              </w:rPr>
+              <w:fldChar w:fldCharType="separate"/>
+            </w:r>
+            <w:r>
+              <w:rPr>
+                <w:b/>
+                <w:bCs/>
+                <w:noProof/>
+              </w:rPr>
+              <w:t>14</w:t>
+            </w:r>
+            <w:r>
+              <w:rPr>
+                <w:b/>
+                <w:bCs/>
+                <w:sz w:val="24"/>
+                <w:szCs w:val="24"/>
+              </w:rPr>
+              <w:fldChar w:fldCharType="end"/>
+            </w:r>
+            <w:r>
+              <w:rPr>
+                <w:lang w:val="de-DE"/>
+              </w:rPr>
+              <w:t xml:space="preserve"> von </w:t>
+            </w:r>
+            <w:r>
+              <w:rPr>
+                <w:b/>
+                <w:bCs/>
+                <w:sz w:val="24"/>
+                <w:szCs w:val="24"/>
+              </w:rPr>
+              <w:fldChar w:fldCharType="begin"/>
+            </w:r>
+            <w:r>
+              <w:rPr>
+                <w:b/>
+                <w:bCs/>
+              </w:rPr>
+              <w:instrText>NUMPAGES</w:instrText>
+            </w:r>
+            <w:r>
+              <w:rPr>
+                <w:b/>
+                <w:bCs/>
+                <w:sz w:val="24"/>
+                <w:szCs w:val="24"/>
+              </w:rPr>
+              <w:fldChar w:fldCharType="separate"/>
+            </w:r>
+            <w:r>
+              <w:rPr>
+                <w:b/>
+                <w:bCs/>
+                <w:noProof/>
+              </w:rPr>
+              <w:t>15</w:t>
+            </w:r>
+            <w:r>
+              <w:rPr>
+                <w:b/>
+                <w:bCs/>
+                <w:sz w:val="24"/>
+                <w:szCs w:val="24"/>
+              </w:rPr>
+              <w:fldChar w:fldCharType="end"/>
+            </w:r>
+          </w:p>
+        </w:sdtContent>
+      </w:sdt>
+    </w:sdtContent>
+  </w:sdt>
+  <w:p>
+    <w:pPr>
+      <w:pStyle w:val="Fuzeile"/>
+    </w:pPr>
+  </w:p>
+</w:ftr>
 </file>
 
 <file path=word/footnotes.xml><?xml version="1.0" encoding="utf-8"?>
@@ -7605,12 +7802,23 @@
         <w:tab w:val="right" w:pos="12240"/>
       </w:tabs>
       <w:spacing w:after="0"/>
-      <w:ind w:left="3168" w:firstLine="3636"/>
     </w:pPr>
     <w:r>
-      <w:tab/>
+      <w:rPr>
+        <w:rFonts w:cs="Arial"/>
+        <w:color w:val="999999"/>
+        <w:sz w:val="18"/>
+        <w:szCs w:val="18"/>
+      </w:rPr>
+      <w:t>Lebenslauf App</w:t>
     </w:r>
     <w:r>
+      <w:rPr>
+        <w:rFonts w:cs="Arial"/>
+        <w:color w:val="999999"/>
+        <w:sz w:val="18"/>
+        <w:szCs w:val="18"/>
+      </w:rPr>
       <w:tab/>
     </w:r>
     <w:r>
@@ -7620,7 +7828,10 @@
         <w:sz w:val="18"/>
         <w:szCs w:val="18"/>
       </w:rPr>
-      <w:t>ESA</w:t>
+      <w:t>ESA Embedded Systems mit Android</w:t>
+    </w:r>
+    <w:r>
+      <w:tab/>
     </w:r>
   </w:p>
   <w:p>
@@ -7630,7 +7841,6 @@
         <w:tab w:val="right" w:pos="12240"/>
       </w:tabs>
       <w:spacing w:after="0"/>
-      <w:ind w:left="3168" w:firstLine="3636"/>
       <w:rPr>
         <w:rFonts w:cs="Arial"/>
         <w:color w:val="999999"/>
@@ -7645,18 +7855,9 @@
         <w:sz w:val="18"/>
         <w:szCs w:val="18"/>
       </w:rPr>
-      <w:t>ESA</w:t>
+      <w:t xml:space="preserve">Jörg Herzig, </w:t>
     </w:r>
-  </w:p>
-  <w:p>
-    <w:pPr>
-      <w:tabs>
-        <w:tab w:val="center" w:pos="8208"/>
-        <w:tab w:val="right" w:pos="12240"/>
-      </w:tabs>
-      <w:spacing w:after="0"/>
-      <w:ind w:left="3168" w:firstLine="3636"/>
-    </w:pPr>
+    <w:proofErr w:type="spellStart"/>
     <w:r>
       <w:rPr>
         <w:rFonts w:cs="Arial"/>
@@ -7664,18 +7865,9 @@
         <w:sz w:val="18"/>
         <w:szCs w:val="18"/>
       </w:rPr>
-      <w:t>Embedded Systems mit</w:t>
+      <w:t>Burim</w:t>
     </w:r>
-  </w:p>
-  <w:p>
-    <w:pPr>
-      <w:tabs>
-        <w:tab w:val="center" w:pos="8208"/>
-        <w:tab w:val="right" w:pos="12240"/>
-      </w:tabs>
-      <w:spacing w:after="0"/>
-      <w:ind w:left="3168" w:firstLine="3636"/>
-    </w:pPr>
+    <w:proofErr w:type="spellEnd"/>
     <w:r>
       <w:rPr>
         <w:rFonts w:cs="Arial"/>
@@ -7683,7 +7875,36 @@
         <w:sz w:val="18"/>
         <w:szCs w:val="18"/>
       </w:rPr>
-      <w:t>Android</w:t>
+      <w:t xml:space="preserve"> </w:t>
+    </w:r>
+    <w:proofErr w:type="spellStart"/>
+    <w:r>
+      <w:rPr>
+        <w:rFonts w:cs="Arial"/>
+        <w:color w:val="999999"/>
+        <w:sz w:val="18"/>
+        <w:szCs w:val="18"/>
+      </w:rPr>
+      <w:t>Dervishi</w:t>
+    </w:r>
+    <w:proofErr w:type="spellEnd"/>
+    <w:r>
+      <w:rPr>
+        <w:rFonts w:cs="Arial"/>
+        <w:color w:val="999999"/>
+        <w:sz w:val="18"/>
+        <w:szCs w:val="18"/>
+      </w:rPr>
+      <w:t>, Reto Buess</w:t>
+    </w:r>
+    <w:r>
+      <w:rPr>
+        <w:rFonts w:cs="Arial"/>
+        <w:color w:val="999999"/>
+        <w:sz w:val="18"/>
+        <w:szCs w:val="18"/>
+      </w:rPr>
+      <w:tab/>
     </w:r>
   </w:p>
   <w:p>
@@ -8860,15 +9081,6 @@
   </w:num>
   <w:num w:numId="10">
     <w:abstractNumId w:val="0"/>
-    <w:lvlOverride w:ilvl="0"/>
-    <w:lvlOverride w:ilvl="1"/>
-    <w:lvlOverride w:ilvl="2"/>
-    <w:lvlOverride w:ilvl="3"/>
-    <w:lvlOverride w:ilvl="4"/>
-    <w:lvlOverride w:ilvl="5"/>
-    <w:lvlOverride w:ilvl="6"/>
-    <w:lvlOverride w:ilvl="7"/>
-    <w:lvlOverride w:ilvl="8"/>
   </w:num>
 </w:numbering>
 </file>
@@ -10997,7 +11209,7 @@
 </file>
 
 <file path=customXml/itemProps1.xml><?xml version="1.0" encoding="utf-8"?>
-<ds:datastoreItem xmlns:ds="http://schemas.openxmlformats.org/officeDocument/2006/customXml" ds:itemID="{B77C8C32-DBCD-423B-9E89-EF67ECAE4195}">
+<ds:datastoreItem xmlns:ds="http://schemas.openxmlformats.org/officeDocument/2006/customXml" ds:itemID="{4D5527A9-20AC-4369-97B6-9126344955D9}">
   <ds:schemaRefs>
     <ds:schemaRef ds:uri="http://schemas.openxmlformats.org/officeDocument/2006/bibliography"/>
   </ds:schemaRefs>

</xml_diff>